<commit_message>
Add figures to ms draft
</commit_message>
<xml_diff>
--- a/draft-02/manuscript_ver3.docx
+++ b/draft-02/manuscript_ver3.docx
@@ -10195,19 +10195,19 @@
     <w:tbl>
       <w:tblPr>
         <w:tblStyle w:val="Table"/>
-        <w:tblW w:w="0" w:type="pct"/>
+        <w:tblW w:w="2166" w:type="pct"/>
         <w:tblLook w:val="07E0" w:firstRow="1" w:lastRow="1" w:firstColumn="1" w:lastColumn="1" w:noHBand="1" w:noVBand="1"/>
         <w:tblCaption w:val="Table 3: Interpretation of region-specific scale-dependencies in Figure 4. Positive scale-dependence (+) means a greater magnitude of effect on S at broader spatial scales; negative scale-dependence (–) means a greater magnitude of effect on S at smaller spatial scales."/>
       </w:tblPr>
       <w:tblGrid>
-        <w:gridCol w:w="1660"/>
-        <w:gridCol w:w="1289"/>
+        <w:gridCol w:w="1760"/>
+        <w:gridCol w:w="1389"/>
         <w:gridCol w:w="906"/>
       </w:tblGrid>
       <w:tr>
         <w:tc>
           <w:tcPr>
-            <w:tcW w:w="0" w:type="auto"/>
+            <w:tcW w:w="2170" w:type="pct"/>
             <w:tcBorders>
               <w:top w:val="single" w:sz="4" w:space="0" w:color="auto"/>
               <w:bottom w:val="single" w:sz="2" w:space="0" w:color="auto"/>
@@ -10235,7 +10235,7 @@
         </w:tc>
         <w:tc>
           <w:tcPr>
-            <w:tcW w:w="0" w:type="auto"/>
+            <w:tcW w:w="1713" w:type="pct"/>
             <w:tcBorders>
               <w:top w:val="single" w:sz="4" w:space="0" w:color="auto"/>
               <w:bottom w:val="single" w:sz="2" w:space="0" w:color="auto"/>
@@ -10262,7 +10262,7 @@
         </w:tc>
         <w:tc>
           <w:tcPr>
-            <w:tcW w:w="0" w:type="auto"/>
+            <w:tcW w:w="1117" w:type="pct"/>
             <w:tcBorders>
               <w:top w:val="single" w:sz="4" w:space="0" w:color="auto"/>
               <w:bottom w:val="single" w:sz="2" w:space="0" w:color="auto"/>
@@ -10291,7 +10291,7 @@
       <w:tr>
         <w:tc>
           <w:tcPr>
-            <w:tcW w:w="0" w:type="auto"/>
+            <w:tcW w:w="2170" w:type="pct"/>
             <w:tcBorders>
               <w:top w:val="single" w:sz="2" w:space="0" w:color="auto"/>
             </w:tcBorders>
@@ -10317,7 +10317,7 @@
         </w:tc>
         <w:tc>
           <w:tcPr>
-            <w:tcW w:w="0" w:type="auto"/>
+            <w:tcW w:w="1713" w:type="pct"/>
             <w:tcBorders>
               <w:top w:val="single" w:sz="2" w:space="0" w:color="auto"/>
             </w:tcBorders>
@@ -10342,7 +10342,7 @@
         </w:tc>
         <w:tc>
           <w:tcPr>
-            <w:tcW w:w="0" w:type="auto"/>
+            <w:tcW w:w="1117" w:type="pct"/>
             <w:tcBorders>
               <w:top w:val="single" w:sz="2" w:space="0" w:color="auto"/>
             </w:tcBorders>
@@ -10358,11 +10358,13 @@
             </w:pPr>
           </w:p>
         </w:tc>
+        <w:bookmarkStart w:id="9" w:name="_GoBack"/>
+        <w:bookmarkEnd w:id="9"/>
       </w:tr>
       <w:tr>
         <w:tc>
           <w:tcPr>
-            <w:tcW w:w="0" w:type="auto"/>
+            <w:tcW w:w="2170" w:type="pct"/>
           </w:tcPr>
           <w:p>
             <w:pPr>
@@ -10385,22 +10387,22 @@
         </w:tc>
         <w:tc>
           <w:tcPr>
-            <w:tcW w:w="0" w:type="auto"/>
-          </w:tcPr>
-          <w:p>
-            <w:pPr>
-              <w:pStyle w:val="Compact"/>
-              <w:spacing w:line="240" w:lineRule="auto"/>
-              <w:rPr>
-                <w:sz w:val="20"/>
-                <w:szCs w:val="20"/>
-              </w:rPr>
-            </w:pPr>
-          </w:p>
-        </w:tc>
-        <w:tc>
-          <w:tcPr>
-            <w:tcW w:w="0" w:type="auto"/>
+            <w:tcW w:w="1713" w:type="pct"/>
+          </w:tcPr>
+          <w:p>
+            <w:pPr>
+              <w:pStyle w:val="Compact"/>
+              <w:spacing w:line="240" w:lineRule="auto"/>
+              <w:rPr>
+                <w:sz w:val="20"/>
+                <w:szCs w:val="20"/>
+              </w:rPr>
+            </w:pPr>
+          </w:p>
+        </w:tc>
+        <w:tc>
+          <w:tcPr>
+            <w:tcW w:w="1117" w:type="pct"/>
           </w:tcPr>
           <w:p>
             <w:pPr>
@@ -10424,7 +10426,7 @@
       <w:tr>
         <w:tc>
           <w:tcPr>
-            <w:tcW w:w="0" w:type="auto"/>
+            <w:tcW w:w="2170" w:type="pct"/>
             <w:tcBorders>
               <w:bottom w:val="single" w:sz="4" w:space="0" w:color="auto"/>
             </w:tcBorders>
@@ -10450,7 +10452,7 @@
         </w:tc>
         <w:tc>
           <w:tcPr>
-            <w:tcW w:w="0" w:type="auto"/>
+            <w:tcW w:w="1713" w:type="pct"/>
             <w:tcBorders>
               <w:bottom w:val="single" w:sz="4" w:space="0" w:color="auto"/>
             </w:tcBorders>
@@ -10475,7 +10477,7 @@
         </w:tc>
         <w:tc>
           <w:tcPr>
-            <w:tcW w:w="0" w:type="auto"/>
+            <w:tcW w:w="1117" w:type="pct"/>
             <w:tcBorders>
               <w:bottom w:val="single" w:sz="4" w:space="0" w:color="auto"/>
             </w:tcBorders>
@@ -10510,7 +10512,24 @@
           <w:szCs w:val="32"/>
         </w:rPr>
       </w:pPr>
-      <w:bookmarkStart w:id="9" w:name="figures"/>
+      <w:bookmarkStart w:id="10" w:name="figures"/>
+      <w:r>
+        <w:rPr>
+          <w:sz w:val="21"/>
+          <w:szCs w:val="21"/>
+        </w:rPr>
+        <w:t>PDQ, precipitation in the driest quarter; CEC, cation exchange capacity;</w:t>
+      </w:r>
+      <w:r>
+        <w:rPr>
+          <w:sz w:val="21"/>
+          <w:szCs w:val="21"/>
+        </w:rPr>
+        <w:t xml:space="preserve"> C, carbon</w:t>
+      </w:r>
+      <w:r>
+        <w:t xml:space="preserve"> </w:t>
+      </w:r>
       <w:r>
         <w:br w:type="page"/>
       </w:r>
@@ -10523,7 +10542,7 @@
         <w:lastRenderedPageBreak/>
         <w:t>Figures</w:t>
       </w:r>
-      <w:bookmarkEnd w:id="9"/>
+      <w:bookmarkEnd w:id="10"/>
     </w:p>
     <w:p>
       <w:pPr>
@@ -10707,11 +10726,13 @@
         </w:rPr>
         <w:lastRenderedPageBreak/>
         <w:drawing>
-          <wp:inline distT="0" distB="0" distL="0" distR="0" wp14:anchorId="4CFE472E" wp14:editId="5FA96292">
-            <wp:extent cx="5934862" cy="1937139"/>
-            <wp:effectExtent l="0" t="0" r="0" b="6350"/>
+          <wp:inline distT="0" distB="0" distL="0" distR="0" wp14:anchorId="4CFE472E" wp14:editId="2EC40180">
+            <wp:extent cx="5563019" cy="5549900"/>
+            <wp:effectExtent l="0" t="0" r="0" b="0"/>
             <wp:docPr id="2" name="Picture"/>
-            <wp:cNvGraphicFramePr/>
+            <wp:cNvGraphicFramePr>
+              <a:graphicFrameLocks xmlns:a="http://schemas.openxmlformats.org/drawingml/2006/main" noChangeAspect="1"/>
+            </wp:cNvGraphicFramePr>
             <a:graphic xmlns:a="http://schemas.openxmlformats.org/drawingml/2006/main">
               <a:graphicData uri="http://schemas.openxmlformats.org/drawingml/2006/picture">
                 <pic:pic xmlns:pic="http://schemas.openxmlformats.org/drawingml/2006/picture">
@@ -10736,7 +10757,7 @@
                   <pic:spPr bwMode="auto">
                     <a:xfrm>
                       <a:off x="0" y="0"/>
-                      <a:ext cx="5934862" cy="1937139"/>
+                      <a:ext cx="5577063" cy="5563911"/>
                     </a:xfrm>
                     <a:prstGeom prst="rect">
                       <a:avLst/>
@@ -10760,7 +10781,34 @@
         <w:pStyle w:val="ImageCaption"/>
       </w:pPr>
       <w:r>
-        <w:t>Figure 2: (a) Scatter plot of mean QDS-scale richness (</w:t>
+        <w:t xml:space="preserve">Figure 2: </w:t>
+      </w:r>
+      <w:r>
+        <w:t>Distributions of (</w:t>
+      </w:r>
+      <w:r>
+        <w:t>a</w:t>
+      </w:r>
+      <w:r>
+        <w:t>) HDS-</w:t>
+      </w:r>
+      <w:r>
+        <w:t xml:space="preserve"> and (b) QDS-</w:t>
+      </w:r>
+      <w:r>
+        <w:t>scale species richness</w:t>
+      </w:r>
+      <w:r>
+        <w:t xml:space="preserve">. </w:t>
+      </w:r>
+      <w:r>
+        <w:t>(</w:t>
+      </w:r>
+      <w:r>
+        <w:t>c</w:t>
+      </w:r>
+      <w:r>
+        <w:t>) Scatter plot of mean QDS-scale richness (</w:t>
       </w:r>
       <m:oMath>
         <m:bar>
@@ -10819,17 +10867,21 @@
         <w:t>HDS</w:t>
       </w:r>
       <w:r>
-        <w:t xml:space="preserve"> that would arise as their sum (i.e. increasing from lower-left to upper-right). Distributions of (</w:t>
-      </w:r>
-      <w:r>
-        <w:t>b</w:t>
-      </w:r>
-      <w:r>
-        <w:t>) HDS-scale species richness (</w:t>
+        <w:t xml:space="preserve"> that would arise as their sum (i.e. increasing from lower-left to upper-right). </w:t>
+      </w:r>
+      <w:r>
+        <w:t>(d)</w:t>
+      </w:r>
+      <w:r>
+        <w:t xml:space="preserve"> The distribution of t</w:t>
+      </w:r>
+      <w:r>
+        <w:t xml:space="preserve">he turnover partition of </w:t>
       </w:r>
       <w:r>
         <w:rPr>
           <w:i/>
+          <w:iCs/>
         </w:rPr>
         <w:t>S</w:t>
       </w:r>
@@ -10840,15 +10892,10 @@
         <w:t>HDS</w:t>
       </w:r>
       <w:r>
-        <w:t>) and (</w:t>
-      </w:r>
-      <w:r>
-        <w:t>c</w:t>
-      </w:r>
-      <w:bookmarkStart w:id="10" w:name="_GoBack"/>
-      <w:bookmarkEnd w:id="10"/>
-      <w:r>
-        <w:t>) the turnover partition of that richness expressed as a proportion (</w:t>
+        <w:t>, e</w:t>
+      </w:r>
+      <w:r>
+        <w:t>xpressed as a proportion (</w:t>
       </w:r>
       <w:r>
         <w:rPr>
@@ -10878,78 +10925,121 @@
         <w:t>HDS</w:t>
       </w:r>
       <w:r>
-        <w:t xml:space="preserve">). </w:t>
+        <w:t>)</w:t>
+      </w:r>
+      <w:r>
+        <w:t>.</w:t>
+      </w:r>
+      <w:r>
+        <w:t xml:space="preserve"> </w:t>
       </w:r>
       <w:r>
         <w:rPr>
           <w:i/>
+          <w:highlight w:val="yellow"/>
         </w:rPr>
         <w:t>CLES</w:t>
       </w:r>
       <w:r>
+        <w:rPr>
+          <w:highlight w:val="yellow"/>
+        </w:rPr>
         <w:t xml:space="preserve">-values inset are for comparisons where GCFR </w:t>
       </w:r>
       <w:r>
+        <w:rPr>
+          <w:highlight w:val="yellow"/>
+        </w:rPr>
         <w:t>environmental heterogeneity</w:t>
       </w:r>
       <w:r>
+        <w:rPr>
+          <w:highlight w:val="yellow"/>
+        </w:rPr>
         <w:t xml:space="preserve">-values are greater than SWAFR </w:t>
       </w:r>
       <w:r>
+        <w:rPr>
+          <w:highlight w:val="yellow"/>
+        </w:rPr>
         <w:t>environmental heterogeneity</w:t>
       </w:r>
       <w:r>
+        <w:rPr>
+          <w:highlight w:val="yellow"/>
+        </w:rPr>
         <w:t xml:space="preserve">-values; </w:t>
       </w:r>
       <w:r>
         <w:rPr>
           <w:i/>
+          <w:highlight w:val="yellow"/>
         </w:rPr>
         <w:t>P</w:t>
       </w:r>
       <w:r>
+        <w:rPr>
+          <w:highlight w:val="yellow"/>
+        </w:rPr>
         <w:t xml:space="preserve">-values inset are from Mann-Whitney </w:t>
       </w:r>
       <w:r>
         <w:rPr>
           <w:i/>
+          <w:highlight w:val="yellow"/>
         </w:rPr>
         <w:t>U</w:t>
       </w:r>
       <w:r>
+        <w:rPr>
+          <w:highlight w:val="yellow"/>
+        </w:rPr>
         <w:t>-tests. Not shown here, when comparing raw QDS-scale species richness values (</w:t>
       </w:r>
       <w:r>
         <w:rPr>
           <w:i/>
+          <w:highlight w:val="yellow"/>
         </w:rPr>
         <w:t>S</w:t>
       </w:r>
       <w:r>
         <w:rPr>
+          <w:highlight w:val="yellow"/>
           <w:vertAlign w:val="subscript"/>
         </w:rPr>
         <w:t>QDS</w:t>
       </w:r>
       <w:r>
+        <w:rPr>
+          <w:highlight w:val="yellow"/>
+        </w:rPr>
         <w:t xml:space="preserve">), the results are as follows: </w:t>
       </w:r>
       <w:r>
         <w:rPr>
           <w:i/>
+          <w:highlight w:val="yellow"/>
         </w:rPr>
         <w:t>CLES</w:t>
       </w:r>
       <w:r>
+        <w:rPr>
+          <w:highlight w:val="yellow"/>
+        </w:rPr>
         <w:t xml:space="preserve"> = 0.60, </w:t>
       </w:r>
       <w:r>
         <w:rPr>
           <w:i/>
+          <w:highlight w:val="yellow"/>
         </w:rPr>
         <w:t>P</w:t>
       </w:r>
       <w:r>
+        <w:rPr>
+          <w:highlight w:val="yellow"/>
+        </w:rPr>
         <w:t xml:space="preserve"> &lt; 0.001.</w:t>
       </w:r>
     </w:p>
@@ -10972,7 +11062,7 @@
         </w:rPr>
         <w:lastRenderedPageBreak/>
         <w:drawing>
-          <wp:inline distT="0" distB="0" distL="0" distR="0" wp14:anchorId="06F193A1" wp14:editId="386662F9">
+          <wp:inline distT="0" distB="0" distL="0" distR="0" wp14:anchorId="06F193A1" wp14:editId="4F9C83DA">
             <wp:extent cx="5966048" cy="2846451"/>
             <wp:effectExtent l="0" t="0" r="3175" b="0"/>
             <wp:docPr id="3" name="Picture"/>
@@ -11295,9 +11385,165 @@
     </w:p>
     <w:p>
       <w:pPr>
+        <w:pStyle w:val="CaptionedFigure"/>
+      </w:pPr>
+      <w:bookmarkStart w:id="11" w:name="references"/>
+      <w:r>
+        <w:lastRenderedPageBreak/>
+        <w:t>(a)</w:t>
+      </w:r>
+    </w:p>
+    <w:p>
+      <w:pPr>
+        <w:pStyle w:val="CaptionedFigure"/>
+      </w:pPr>
+      <w:r>
+        <w:rPr>
+          <w:noProof/>
+          <w:lang w:val="en-ZA" w:eastAsia="en-ZA"/>
+        </w:rPr>
+        <w:drawing>
+          <wp:inline distT="0" distB="0" distL="0" distR="0" wp14:anchorId="546CC4F6" wp14:editId="15FE7676">
+            <wp:extent cx="4320000" cy="3565551"/>
+            <wp:effectExtent l="0" t="0" r="0" b="3175"/>
+            <wp:docPr id="5" name="Picture"/>
+            <wp:cNvGraphicFramePr>
+              <a:graphicFrameLocks xmlns:a="http://schemas.openxmlformats.org/drawingml/2006/main" noChangeAspect="1"/>
+            </wp:cNvGraphicFramePr>
+            <a:graphic xmlns:a="http://schemas.openxmlformats.org/drawingml/2006/main">
+              <a:graphicData uri="http://schemas.openxmlformats.org/drawingml/2006/picture">
+                <pic:pic xmlns:pic="http://schemas.openxmlformats.org/drawingml/2006/picture">
+                  <pic:nvPicPr>
+                    <pic:cNvPr id="0" name="Picture" descr="figures/fig-4-multivariate-model-terms.pdf"/>
+                    <pic:cNvPicPr>
+                      <a:picLocks noChangeAspect="1" noChangeArrowheads="1"/>
+                    </pic:cNvPicPr>
+                  </pic:nvPicPr>
+                  <pic:blipFill>
+                    <a:blip r:embed="rId17" cstate="print">
+                      <a:extLst>
+                        <a:ext uri="{28A0092B-C50C-407E-A947-70E740481C1C}">
+                          <a14:useLocalDpi xmlns:a14="http://schemas.microsoft.com/office/drawing/2010/main" val="0"/>
+                        </a:ext>
+                      </a:extLst>
+                    </a:blip>
+                    <a:stretch>
+                      <a:fillRect/>
+                    </a:stretch>
+                  </pic:blipFill>
+                  <pic:spPr bwMode="auto">
+                    <a:xfrm>
+                      <a:off x="0" y="0"/>
+                      <a:ext cx="4320000" cy="3565551"/>
+                    </a:xfrm>
+                    <a:prstGeom prst="rect">
+                      <a:avLst/>
+                    </a:prstGeom>
+                    <a:noFill/>
+                    <a:ln w="9525">
+                      <a:noFill/>
+                      <a:headEnd/>
+                      <a:tailEnd/>
+                    </a:ln>
+                  </pic:spPr>
+                </pic:pic>
+              </a:graphicData>
+            </a:graphic>
+          </wp:inline>
+        </w:drawing>
+      </w:r>
+    </w:p>
+    <w:p>
+      <w:pPr>
+        <w:pStyle w:val="CaptionedFigure"/>
+      </w:pPr>
+      <w:r>
+        <w:t>(b)</w:t>
+      </w:r>
+    </w:p>
+    <w:p>
+      <w:pPr>
+        <w:pStyle w:val="CaptionedFigure"/>
+      </w:pPr>
+      <w:r>
+        <w:rPr>
+          <w:noProof/>
+        </w:rPr>
+        <w:drawing>
+          <wp:inline distT="0" distB="0" distL="0" distR="0" wp14:anchorId="1D234655" wp14:editId="0B764478">
+            <wp:extent cx="4320000" cy="3565551"/>
+            <wp:effectExtent l="0" t="0" r="0" b="3175"/>
+            <wp:docPr id="6" name="Picture 6"/>
+            <wp:cNvGraphicFramePr>
+              <a:graphicFrameLocks xmlns:a="http://schemas.openxmlformats.org/drawingml/2006/main" noChangeAspect="1"/>
+            </wp:cNvGraphicFramePr>
+            <a:graphic xmlns:a="http://schemas.openxmlformats.org/drawingml/2006/main">
+              <a:graphicData uri="http://schemas.openxmlformats.org/drawingml/2006/picture">
+                <pic:pic xmlns:pic="http://schemas.openxmlformats.org/drawingml/2006/picture">
+                  <pic:nvPicPr>
+                    <pic:cNvPr id="6" name="fig-6-map-PC1-model-residuals.png"/>
+                    <pic:cNvPicPr/>
+                  </pic:nvPicPr>
+                  <pic:blipFill>
+                    <a:blip r:embed="rId18" cstate="print">
+                      <a:extLst>
+                        <a:ext uri="{28A0092B-C50C-407E-A947-70E740481C1C}">
+                          <a14:useLocalDpi xmlns:a14="http://schemas.microsoft.com/office/drawing/2010/main" val="0"/>
+                        </a:ext>
+                      </a:extLst>
+                    </a:blip>
+                    <a:stretch>
+                      <a:fillRect/>
+                    </a:stretch>
+                  </pic:blipFill>
+                  <pic:spPr>
+                    <a:xfrm>
+                      <a:off x="0" y="0"/>
+                      <a:ext cx="4320000" cy="3565551"/>
+                    </a:xfrm>
+                    <a:prstGeom prst="rect">
+                      <a:avLst/>
+                    </a:prstGeom>
+                  </pic:spPr>
+                </pic:pic>
+              </a:graphicData>
+            </a:graphic>
+          </wp:inline>
+        </w:drawing>
+      </w:r>
+    </w:p>
+    <w:p>
+      <w:pPr>
+        <w:pStyle w:val="ImageCaption"/>
+      </w:pPr>
+      <w:r>
+        <w:lastRenderedPageBreak/>
+        <w:t xml:space="preserve">Figure </w:t>
+      </w:r>
+      <w:r>
+        <w:t>5</w:t>
+      </w:r>
+      <w:r>
+        <w:t>:</w:t>
+      </w:r>
+      <w:r>
+        <w:t xml:space="preserve"> …</w:t>
+      </w:r>
+    </w:p>
+    <w:p>
+      <w:pPr>
+        <w:rPr>
+          <w:rFonts w:asciiTheme="majorBidi" w:hAnsiTheme="majorBidi"/>
+        </w:rPr>
+      </w:pPr>
+      <w:r>
+        <w:br w:type="page"/>
+      </w:r>
+    </w:p>
+    <w:p>
+      <w:pPr>
         <w:pStyle w:val="Heading1"/>
       </w:pPr>
-      <w:bookmarkStart w:id="11" w:name="references"/>
       <w:r>
         <w:lastRenderedPageBreak/>
         <w:t>Data availability statement</w:t>
@@ -12033,7 +12279,7 @@
       </w:r>
     </w:p>
     <w:sectPr>
-      <w:footerReference w:type="default" r:id="rId17"/>
+      <w:footerReference w:type="default" r:id="rId19"/>
       <w:pgSz w:w="12240" w:h="15840"/>
       <w:pgMar w:top="1440" w:right="1440" w:bottom="1440" w:left="1440" w:header="720" w:footer="720" w:gutter="0"/>
       <w:lnNumType w:countBy="1" w:restart="continuous"/>
@@ -14431,7 +14677,7 @@
 </file>
 
 <file path=customXml/itemProps1.xml><?xml version="1.0" encoding="utf-8"?>
-<ds:datastoreItem xmlns:ds="http://schemas.openxmlformats.org/officeDocument/2006/customXml" ds:itemID="{625F9E6A-00C3-DD45-BB8B-8AC56F9B4E8B}">
+<ds:datastoreItem xmlns:ds="http://schemas.openxmlformats.org/officeDocument/2006/customXml" ds:itemID="{F006DBE5-8D59-A345-8635-B7B13781F258}">
   <ds:schemaRefs>
     <ds:schemaRef ds:uri="http://schemas.openxmlformats.org/officeDocument/2006/bibliography"/>
   </ds:schemaRefs>

</xml_diff>

<commit_message>
Update legend in figure 2
</commit_message>
<xml_diff>
--- a/draft-02/manuscript_ver3.docx
+++ b/draft-02/manuscript_ver3.docx
@@ -10358,8 +10358,6 @@
             </w:pPr>
           </w:p>
         </w:tc>
-        <w:bookmarkStart w:id="9" w:name="_GoBack"/>
-        <w:bookmarkEnd w:id="9"/>
       </w:tr>
       <w:tr>
         <w:tc>
@@ -10505,6 +10503,26 @@
     <w:p>
       <w:pPr>
         <w:pStyle w:val="BodyText"/>
+      </w:pPr>
+      <w:bookmarkStart w:id="9" w:name="figures"/>
+      <w:r>
+        <w:rPr>
+          <w:sz w:val="21"/>
+          <w:szCs w:val="21"/>
+        </w:rPr>
+        <w:t>PDQ, precipitation in the driest quarter; CEC, cation exchange capacity;</w:t>
+      </w:r>
+      <w:r>
+        <w:rPr>
+          <w:sz w:val="21"/>
+          <w:szCs w:val="21"/>
+        </w:rPr>
+        <w:t xml:space="preserve"> C, carbon</w:t>
+      </w:r>
+    </w:p>
+    <w:p>
+      <w:pPr>
+        <w:pStyle w:val="BodyText"/>
         <w:rPr>
           <w:rFonts w:eastAsiaTheme="majorEastAsia" w:cstheme="majorBidi"/>
           <w:color w:val="000000" w:themeColor="text1"/>
@@ -10512,24 +10530,6 @@
           <w:szCs w:val="32"/>
         </w:rPr>
       </w:pPr>
-      <w:bookmarkStart w:id="10" w:name="figures"/>
-      <w:r>
-        <w:rPr>
-          <w:sz w:val="21"/>
-          <w:szCs w:val="21"/>
-        </w:rPr>
-        <w:t>PDQ, precipitation in the driest quarter; CEC, cation exchange capacity;</w:t>
-      </w:r>
-      <w:r>
-        <w:rPr>
-          <w:sz w:val="21"/>
-          <w:szCs w:val="21"/>
-        </w:rPr>
-        <w:t xml:space="preserve"> C, carbon</w:t>
-      </w:r>
-      <w:r>
-        <w:t xml:space="preserve"> </w:t>
-      </w:r>
       <w:r>
         <w:br w:type="page"/>
       </w:r>
@@ -10542,7 +10542,7 @@
         <w:lastRenderedPageBreak/>
         <w:t>Figures</w:t>
       </w:r>
-      <w:bookmarkEnd w:id="10"/>
+      <w:bookmarkEnd w:id="9"/>
     </w:p>
     <w:p>
       <w:pPr>
@@ -10682,6 +10682,8 @@
       <w:r>
         <w:t xml:space="preserve"> following two-sided </w:t>
       </w:r>
+      <w:bookmarkStart w:id="10" w:name="_GoBack"/>
+      <w:bookmarkEnd w:id="10"/>
       <w:r>
         <w:rPr>
           <w:i/>
@@ -10726,8 +10728,8 @@
         </w:rPr>
         <w:lastRenderedPageBreak/>
         <w:drawing>
-          <wp:inline distT="0" distB="0" distL="0" distR="0" wp14:anchorId="4CFE472E" wp14:editId="2EC40180">
-            <wp:extent cx="5563019" cy="5549900"/>
+          <wp:inline distT="0" distB="0" distL="0" distR="0" wp14:anchorId="4CFE472E" wp14:editId="47E67DC2">
+            <wp:extent cx="5577063" cy="5563909"/>
             <wp:effectExtent l="0" t="0" r="0" b="0"/>
             <wp:docPr id="2" name="Picture"/>
             <wp:cNvGraphicFramePr>
@@ -10757,7 +10759,7 @@
                   <pic:spPr bwMode="auto">
                     <a:xfrm>
                       <a:off x="0" y="0"/>
-                      <a:ext cx="5577063" cy="5563911"/>
+                      <a:ext cx="5577063" cy="5563909"/>
                     </a:xfrm>
                     <a:prstGeom prst="rect">
                       <a:avLst/>
@@ -14677,7 +14679,7 @@
 </file>
 
 <file path=customXml/itemProps1.xml><?xml version="1.0" encoding="utf-8"?>
-<ds:datastoreItem xmlns:ds="http://schemas.openxmlformats.org/officeDocument/2006/customXml" ds:itemID="{F006DBE5-8D59-A345-8635-B7B13781F258}">
+<ds:datastoreItem xmlns:ds="http://schemas.openxmlformats.org/officeDocument/2006/customXml" ds:itemID="{51CE88C5-2FCB-A64C-A330-388E10A26192}">
   <ds:schemaRefs>
     <ds:schemaRef ds:uri="http://schemas.openxmlformats.org/officeDocument/2006/bibliography"/>
   </ds:schemaRefs>

</xml_diff>

<commit_message>
Add figures into ms
</commit_message>
<xml_diff>
--- a/draft-02/manuscript_ver3.docx
+++ b/draft-02/manuscript_ver3.docx
@@ -9,15 +9,7 @@
       </w:pPr>
       <w:bookmarkStart w:id="0" w:name="materials-and-methods"/>
       <w:r>
-        <w:t xml:space="preserve">Environmental heterogeneity patterns plant species richness and turnover in two </w:t>
-      </w:r>
-      <w:proofErr w:type="spellStart"/>
-      <w:r>
-        <w:t>hyperdiverse</w:t>
-      </w:r>
-      <w:proofErr w:type="spellEnd"/>
-      <w:r>
-        <w:t xml:space="preserve"> floras</w:t>
+        <w:t>Environmental heterogeneity patterns plant species richness and turnover in two hyperdiverse floras</w:t>
       </w:r>
     </w:p>
     <w:p>
@@ -42,13 +34,8 @@
         <w:t>and</w:t>
       </w:r>
       <w:r>
-        <w:t xml:space="preserve"> G. Anthony </w:t>
-      </w:r>
-      <w:proofErr w:type="spellStart"/>
-      <w:r>
-        <w:t>Verboom</w:t>
-      </w:r>
-      <w:proofErr w:type="spellEnd"/>
+        <w:t xml:space="preserve"> G. Anthony Verboom</w:t>
+      </w:r>
     </w:p>
     <w:p>
       <w:pPr>
@@ -65,11 +52,7 @@
         <w:spacing w:line="240" w:lineRule="auto"/>
       </w:pPr>
       <w:r>
-        <w:t xml:space="preserve">Corresponding author: </w:t>
-      </w:r>
-      <w:proofErr w:type="spellStart"/>
-      <w:r>
-        <w:t>R</w:t>
+        <w:t>Corresponding author: R</w:t>
       </w:r>
       <w:r>
         <w:t>v</w:t>
@@ -77,11 +60,10 @@
       <w:r>
         <w:t>M</w:t>
       </w:r>
-      <w:proofErr w:type="spellEnd"/>
-      <w:r>
-        <w:t xml:space="preserve"> (</w:t>
-      </w:r>
-      <w:hyperlink r:id="rId8">
+      <w:r>
+        <w:t xml:space="preserve">, </w:t>
+      </w:r>
+      <w:hyperlink r:id="rId8" w:history="1">
         <w:r>
           <w:rPr>
             <w:rStyle w:val="Hyperlink"/>
@@ -89,53 +71,6 @@
           <w:t>ruanvmazijk@gmail.com</w:t>
         </w:r>
       </w:hyperlink>
-      <w:r>
-        <w:t>, +27 21 650 3684)</w:t>
-      </w:r>
-    </w:p>
-    <w:p>
-      <w:pPr>
-        <w:pStyle w:val="BodyText"/>
-        <w:spacing w:line="240" w:lineRule="auto"/>
-      </w:pPr>
-      <w:r>
-        <w:t>ORCID nos.:</w:t>
-      </w:r>
-    </w:p>
-    <w:p>
-      <w:pPr>
-        <w:pStyle w:val="BodyText"/>
-        <w:spacing w:line="240" w:lineRule="auto"/>
-        <w:ind w:firstLine="720"/>
-      </w:pPr>
-      <w:proofErr w:type="spellStart"/>
-      <w:r>
-        <w:t>RvM</w:t>
-      </w:r>
-      <w:proofErr w:type="spellEnd"/>
-      <w:r>
-        <w:t>: 0000-0003-2659-6909</w:t>
-      </w:r>
-    </w:p>
-    <w:p>
-      <w:pPr>
-        <w:pStyle w:val="BodyText"/>
-        <w:spacing w:line="240" w:lineRule="auto"/>
-        <w:ind w:firstLine="720"/>
-      </w:pPr>
-      <w:r>
-        <w:t>MDC: 0000-0003-0989-3266</w:t>
-      </w:r>
-    </w:p>
-    <w:p>
-      <w:pPr>
-        <w:pStyle w:val="BodyText"/>
-        <w:spacing w:line="240" w:lineRule="auto"/>
-        <w:ind w:firstLine="720"/>
-      </w:pPr>
-      <w:r>
-        <w:t>GAV: 0000-0002-1363-9781</w:t>
-      </w:r>
     </w:p>
     <w:p>
       <w:pPr>
@@ -155,37 +90,13 @@
         <w:spacing w:line="240" w:lineRule="auto"/>
       </w:pPr>
       <w:r>
-        <w:t xml:space="preserve">This work was funded by the South African Department of Science and Technology and the National Research Foundation under the Freestanding Innovation </w:t>
-      </w:r>
-      <w:proofErr w:type="spellStart"/>
-      <w:r>
-        <w:t>Honours</w:t>
-      </w:r>
-      <w:proofErr w:type="spellEnd"/>
-      <w:r>
-        <w:t xml:space="preserve"> </w:t>
+        <w:t xml:space="preserve">This work was funded by the South African Department of Science and Technology and the National Research Foundation under the Freestanding Innovation Honours </w:t>
       </w:r>
       <w:r>
         <w:t>Scholarship</w:t>
       </w:r>
       <w:r>
-        <w:t xml:space="preserve"> and by the South African Association of Botanists </w:t>
-      </w:r>
-      <w:proofErr w:type="spellStart"/>
-      <w:r>
-        <w:t>Honours</w:t>
-      </w:r>
-      <w:proofErr w:type="spellEnd"/>
-      <w:r>
-        <w:t xml:space="preserve"> Scholarship (both to </w:t>
-      </w:r>
-      <w:proofErr w:type="spellStart"/>
-      <w:r>
-        <w:t>RvM</w:t>
-      </w:r>
-      <w:proofErr w:type="spellEnd"/>
-      <w:r>
-        <w:t>). Thanks also go to the Department of Biological Sciences, University of Cape Town, for providing a 2TB external hard drive for local GIS data storage.</w:t>
+        <w:t xml:space="preserve"> and by the South African Association of Botanists Honours Scholarship (both to RvM). Thanks also go to the Department of Biological Sciences, University of Cape Town, for providing a 2TB external hard drive for local GIS data storage.</w:t>
       </w:r>
     </w:p>
     <w:p>
@@ -237,7 +148,19 @@
         <w:rPr>
           <w:bCs/>
         </w:rPr>
-        <w:t>The Greater Cape Floristic Region, South Africa (GCFR) and the Southwest Australia Floristic Region (SWAFR)</w:t>
+        <w:t>The Greater Cape Floristic Region, South Africa (GCFR) and Southwest Australia</w:t>
+      </w:r>
+      <w:r>
+        <w:rPr>
+          <w:bCs/>
+        </w:rPr>
+        <w:t>n</w:t>
+      </w:r>
+      <w:r>
+        <w:rPr>
+          <w:bCs/>
+        </w:rPr>
+        <w:t xml:space="preserve"> Floristic Region (SWAFR)</w:t>
       </w:r>
     </w:p>
     <w:p>
@@ -324,7 +247,6 @@
         <w:spacing w:line="240" w:lineRule="auto"/>
       </w:pPr>
       <w:r>
-        <w:lastRenderedPageBreak/>
         <w:t xml:space="preserve">1 </w:t>
       </w:r>
       <w:r>
@@ -343,15 +265,7 @@
         <w:t xml:space="preserve"> region</w:t>
       </w:r>
       <w:r>
-        <w:t xml:space="preserve"> is a function of its biogeographic context (e.g. proximity to potential immigrant source areas), its diversification history (e.g. speciation and extinction history) and any locally-deterministic, environmental features (e.g. environmental productivity, heterogeneity) that influence species persistence and coexistence (</w:t>
-      </w:r>
-      <w:proofErr w:type="spellStart"/>
-      <w:r>
-        <w:t>Ricklefs</w:t>
-      </w:r>
-      <w:proofErr w:type="spellEnd"/>
-      <w:r>
-        <w:t xml:space="preserve"> 1987, 2004). Since all three effects are potentially influenced by environmental heterogeneity (</w:t>
+        <w:t xml:space="preserve"> is a function of its biogeographic context (e.g. proximity to potential immigrant source areas), its diversification history (e.g. speciation and extinction history) and any locally-deterministic, environmental features (e.g. environmental productivity, heterogeneity) that influence species persistence and coexistence (Ricklefs 1987, 2004). Since all three effects are potentially influenced by environmental heterogeneity (</w:t>
       </w:r>
       <w:r>
         <w:t>environmental heterogeneity</w:t>
@@ -360,18 +274,11 @@
         <w:t xml:space="preserve">), the latter may be a particularly important driver of regional species richness </w:t>
       </w:r>
       <w:r>
+        <w:lastRenderedPageBreak/>
         <w:t xml:space="preserve">variation </w:t>
       </w:r>
       <w:r>
-        <w:t>(refs), with physically-heterogeneous regions being especially prone to be species-rich (refs). For example, given that the recruitment success of immigrant lineages into a region is often dictated by the pre-adaptations of those lineages (</w:t>
-      </w:r>
-      <w:proofErr w:type="spellStart"/>
-      <w:r>
-        <w:t>Ackerly</w:t>
-      </w:r>
-      <w:proofErr w:type="spellEnd"/>
-      <w:r>
-        <w:t>, Donoghue, Crisp), a physically-heterogenous environment may promote diversity by admitting a</w:t>
+        <w:t>(refs), with physically-heterogeneous regions being especially prone to be species-rich (refs). For example, given that the recruitment success of immigrant lineages into a region is often dictated by the pre-adaptations of those lineages (Ackerly, Donoghue, Crisp), a physically-heterogenous environment may promote diversity by admitting a</w:t>
       </w:r>
       <w:r>
         <w:t xml:space="preserve"> more functionally-diverse array of</w:t>
@@ -401,15 +308,7 @@
         <w:t xml:space="preserve">critical requirement for speciation under </w:t>
       </w:r>
       <w:r>
-        <w:t xml:space="preserve">most models (Wiens 2004a, b; Sobel et al. 2010; </w:t>
-      </w:r>
-      <w:proofErr w:type="spellStart"/>
-      <w:r>
-        <w:t>Nosil</w:t>
-      </w:r>
-      <w:proofErr w:type="spellEnd"/>
-      <w:r>
-        <w:t xml:space="preserve">?). Likewise, </w:t>
+        <w:t xml:space="preserve">most models (Wiens 2004a, b; Sobel et al. 2010; Nosil?). Likewise, </w:t>
       </w:r>
       <w:r>
         <w:t xml:space="preserve">in the context of long-term environmental change, physically </w:t>
@@ -502,43 +401,19 @@
         <w:t xml:space="preserve">floristically-rich </w:t>
       </w:r>
       <w:r>
-        <w:t xml:space="preserve">South Western Australian Floristic Region (SWAFR; Hopper and </w:t>
-      </w:r>
-      <w:proofErr w:type="spellStart"/>
-      <w:r>
-        <w:t>Gioia</w:t>
-      </w:r>
-      <w:proofErr w:type="spellEnd"/>
-      <w:r>
-        <w:t xml:space="preserve"> 2004) and Greater Cape Floristic Region of South Africa (GCFR; Born et al. 2007) </w:t>
+        <w:t xml:space="preserve">South Western Australian Floristic Region (SWAFR; Hopper and Gioia 2004) and Greater Cape Floristic Region of South Africa (GCFR; Born et al. 2007) </w:t>
       </w:r>
       <w:r>
         <w:t>constitute</w:t>
       </w:r>
       <w:r>
-        <w:t xml:space="preserve"> a case in point. Situated on the southwestern corners of their respective continents, the climates of both these regions have been </w:t>
-      </w:r>
-      <w:proofErr w:type="spellStart"/>
-      <w:r>
-        <w:t>oceanically</w:t>
-      </w:r>
-      <w:proofErr w:type="spellEnd"/>
-      <w:r>
-        <w:t xml:space="preserve">-moderated at least since the Cretaceous, </w:t>
+        <w:t xml:space="preserve"> a case in point. Situated on the southwestern corners of their respective continents, the climates of both these regions have been oceanically-moderated at least since the Cretaceous, </w:t>
       </w:r>
       <w:r>
         <w:t>and both are</w:t>
       </w:r>
       <w:r>
-        <w:t xml:space="preserve"> dominated by a contemporary </w:t>
-      </w:r>
-      <w:proofErr w:type="spellStart"/>
-      <w:r>
-        <w:t>mediterranean</w:t>
-      </w:r>
-      <w:proofErr w:type="spellEnd"/>
-      <w:r>
-        <w:t xml:space="preserve">-type climate </w:t>
+        <w:t xml:space="preserve"> dominated by a contemporary mediterranean-type climate </w:t>
       </w:r>
       <w:r>
         <w:t>whose origin can be traced to</w:t>
@@ -550,40 +425,16 @@
         <w:t>-Middle</w:t>
       </w:r>
       <w:r>
-        <w:t xml:space="preserve"> (SWAFR: </w:t>
-      </w:r>
-      <w:proofErr w:type="spellStart"/>
-      <w:r>
-        <w:t>Rundel</w:t>
-      </w:r>
-      <w:proofErr w:type="spellEnd"/>
-      <w:r>
-        <w:t xml:space="preserve"> et al. 2016; Lamont and He 2017) or Late Miocene (GCFR: Dupont et al. 2011; Hoffmann et al 2015). </w:t>
+        <w:t xml:space="preserve"> (SWAFR: Rundel et al. 2016; Lamont and He 2017) or Late Miocene (GCFR: Dupont et al. 2011; Hoffmann et al 2015). </w:t>
       </w:r>
       <w:r>
         <w:t>In addition</w:t>
       </w:r>
       <w:r>
-        <w:t xml:space="preserve">, both regions have been unglaciated since the Permian and are dominated by ancient, weathered landscapes whose soil-nutritional status is amongst the lowest of any landscape on Earth (Stock and </w:t>
-      </w:r>
-      <w:proofErr w:type="spellStart"/>
-      <w:r>
-        <w:t>Verboom</w:t>
-      </w:r>
-      <w:proofErr w:type="spellEnd"/>
-      <w:r>
-        <w:t>)</w:t>
-      </w:r>
-      <w:r>
-        <w:t xml:space="preserve">, hence their designation as “OCBILs” (“old, climatically-buffered infertile landscapes”; Hopper 2009). Owing to these environmental similarities, the SWAFR and GCFR floras are very similar in terms of their functional trait spectra (Cowling and Witkowski 1994), though the presence of a significant tree component in the SWAFR underpins a striking difference in vegetation physiognomy (ref). Moreover, the long-term climatic and geological stability of the two regions ensures that the native floras of both reflect long histories of assembly, extending back to the </w:t>
-      </w:r>
-      <w:proofErr w:type="spellStart"/>
-      <w:r>
-        <w:t>Palaeocene</w:t>
-      </w:r>
-      <w:proofErr w:type="spellEnd"/>
-      <w:r>
-        <w:t xml:space="preserve"> and possibly even earlier (refs), with evidence of a long history of transoceanic dispersal between the two (refs). In this context, it is unsurprising that the two floras show strong taxonomic affinities and that both are species-rich, with high levels of regional endemism (refs). </w:t>
+        <w:t>, both regions have been unglaciated since the Permian and are dominated by ancient, weathered landscapes whose soil-nutritional status is amongst the lowest of any landscape on Earth (Stock and Verboom)</w:t>
+      </w:r>
+      <w:r>
+        <w:t xml:space="preserve">, hence their designation as “OCBILs” (“old, climatically-buffered infertile landscapes”; Hopper 2009). Owing to these environmental similarities, the SWAFR and GCFR floras are very similar in terms of their functional trait spectra (Cowling and Witkowski 1994), though the presence of a significant tree component in the SWAFR underpins a striking difference in vegetation physiognomy (ref). Moreover, the long-term climatic and geological stability of the two regions ensures that the native floras of both reflect long histories of assembly, extending back to the Palaeocene and possibly even earlier (refs), with evidence of a long history of transoceanic dispersal between the two (refs). In this context, it is unsurprising that the two floras show strong taxonomic affinities and that both are species-rich, with high levels of regional endemism (refs). </w:t>
       </w:r>
     </w:p>
     <w:p>
@@ -616,142 +467,110 @@
         <w:t>-2</w:t>
       </w:r>
       <w:r>
-        <w:t xml:space="preserve">; Hopper and </w:t>
-      </w:r>
-      <w:proofErr w:type="spellStart"/>
-      <w:r>
-        <w:t>Gioia</w:t>
-      </w:r>
-      <w:proofErr w:type="spellEnd"/>
-      <w:r>
-        <w:t xml:space="preserve"> 2004), the GCFR accommodates ~11,430 species in an area of ~189,700 </w:t>
+        <w:t>; Hopper and Gioia 2004), the GCFR accommodates ~11,430 species in an area of ~189,700 km</w:t>
+      </w:r>
+      <w:r>
+        <w:rPr>
+          <w:vertAlign w:val="superscript"/>
+        </w:rPr>
+        <w:t>2</w:t>
+      </w:r>
+      <w:r>
+        <w:t xml:space="preserve"> (i.e. 0.060 species km</w:t>
+      </w:r>
+      <w:r>
+        <w:rPr>
+          <w:vertAlign w:val="superscript"/>
+        </w:rPr>
+        <w:t>-2</w:t>
+      </w:r>
+      <w:r>
+        <w:t>; Snijman 2013). One explanation for this striking 2.5-fold species richness difference (per area) relates to differences in the physical heterogeneity of the two regions. Where much of the GCFR, particularly the hyper-diverse (~9,400 species in ~90,800 km</w:t>
+      </w:r>
+      <w:r>
+        <w:rPr>
+          <w:vertAlign w:val="superscript"/>
+        </w:rPr>
+        <w:t>2</w:t>
+      </w:r>
+      <w:r>
+        <w:t>; 0.104 species km</w:t>
+      </w:r>
+      <w:r>
+        <w:rPr>
+          <w:vertAlign w:val="superscript"/>
+        </w:rPr>
+        <w:t>-2</w:t>
+      </w:r>
+      <w:r>
+        <w:t>) “core” Cape Floristic Region (CFR; Goldblatt 1978), is rugged and mountainous, the SWAFR landscape is much more subdued, comprising an ancient, weathered plateau. Since the strong relief of the GCFR underlies steep climat</w:t>
+      </w:r>
+      <w:r>
+        <w:t xml:space="preserve">ic and edaphic gradients (refs), it is probable that </w:t>
+      </w:r>
+      <w:r>
+        <w:t>environmental heterogeneity</w:t>
+      </w:r>
+      <w:r>
+        <w:t xml:space="preserve"> </w:t>
+      </w:r>
+      <w:r>
+        <w:t>is generally greater</w:t>
+      </w:r>
+      <w:r>
+        <w:t>.</w:t>
+      </w:r>
+      <w:r>
+        <w:t xml:space="preserve"> </w:t>
+      </w:r>
+      <w:r>
+        <w:t xml:space="preserve">The central aim of this paper, then, is to test the hypothesis that the observed species richness difference (per area) is a </w:t>
       </w:r>
       <w:r>
         <w:lastRenderedPageBreak/>
-        <w:t>km</w:t>
-      </w:r>
-      <w:r>
-        <w:rPr>
-          <w:vertAlign w:val="superscript"/>
-        </w:rPr>
-        <w:t>2</w:t>
-      </w:r>
-      <w:r>
-        <w:t xml:space="preserve"> (i.e. 0.060 species km</w:t>
-      </w:r>
-      <w:r>
-        <w:rPr>
-          <w:vertAlign w:val="superscript"/>
-        </w:rPr>
-        <w:t>-2</w:t>
-      </w:r>
-      <w:r>
-        <w:t xml:space="preserve">; </w:t>
-      </w:r>
-      <w:proofErr w:type="spellStart"/>
-      <w:r>
-        <w:t>Snijman</w:t>
-      </w:r>
-      <w:proofErr w:type="spellEnd"/>
-      <w:r>
-        <w:t xml:space="preserve"> 2013). One explanation for this striking 2.5-fold species richness difference (per area) relates to differences in the physical heterogeneity of the two regions. Where much of the GCFR, particularly the hyper-diverse (~9,400 species in ~90,800 km</w:t>
-      </w:r>
-      <w:r>
-        <w:rPr>
-          <w:vertAlign w:val="superscript"/>
-        </w:rPr>
-        <w:t>2</w:t>
-      </w:r>
-      <w:r>
-        <w:t>; 0.104 species km</w:t>
-      </w:r>
-      <w:r>
-        <w:rPr>
-          <w:vertAlign w:val="superscript"/>
-        </w:rPr>
-        <w:t>-2</w:t>
-      </w:r>
-      <w:r>
-        <w:t>) “core” Cape Floristic Region (CFR; Goldblatt 1978), is rugged and mountainous, the SWAFR landscape is much more subdued, comprising an ancient, weathered plateau. Since the strong relief of the GCFR underlies steep climat</w:t>
-      </w:r>
-      <w:r>
-        <w:t xml:space="preserve">ic and edaphic gradients (refs), it is probable that </w:t>
+        <w:t>consequence of differences in the physical heterogeneity of these regions. Focusing on the quarter-degree square (QDS) and half-degree square (HDS) scales</w:t>
+      </w:r>
+      <w:r>
+        <w:t xml:space="preserve"> (sensu Larsen et al., 2009)</w:t>
+      </w:r>
+      <w:r>
+        <w:t>, we first compare the distribution of species richness between the two regions</w:t>
+      </w:r>
+      <w:r>
+        <w:t xml:space="preserve">, and </w:t>
+      </w:r>
+      <w:r>
+        <w:t>each region</w:t>
+      </w:r>
+      <w:r>
+        <w:t xml:space="preserve"> decompos</w:t>
+      </w:r>
+      <w:r>
+        <w:t>e HDS richness</w:t>
+      </w:r>
+      <w:r>
+        <w:t xml:space="preserve"> in</w:t>
+      </w:r>
+      <w:r>
+        <w:t>to</w:t>
+      </w:r>
+      <w:r>
+        <w:t xml:space="preserve"> mean QDS richness and between-QDS turnover.</w:t>
+      </w:r>
+      <w:r>
+        <w:t xml:space="preserve"> Thereafter, we compare </w:t>
       </w:r>
       <w:r>
         <w:t>environmental heterogeneity</w:t>
       </w:r>
       <w:r>
-        <w:t xml:space="preserve"> </w:t>
-      </w:r>
-      <w:r>
-        <w:t>is generally greater</w:t>
-      </w:r>
-      <w:r>
-        <w:t>.</w:t>
-      </w:r>
-      <w:r>
-        <w:t xml:space="preserve"> </w:t>
-      </w:r>
-      <w:r>
-        <w:t>The central aim of this paper, then, is to test the hypothesis that the observed species richness difference (per area) is a consequence of differences in the physical heterogeneity of these regions. Focusing on the quarter-degree square (QDS) and half-degree square (HDS) scales</w:t>
-      </w:r>
-      <w:r>
-        <w:t xml:space="preserve"> (</w:t>
-      </w:r>
-      <w:proofErr w:type="spellStart"/>
-      <w:r>
-        <w:t>sensu</w:t>
-      </w:r>
-      <w:proofErr w:type="spellEnd"/>
-      <w:r>
-        <w:t xml:space="preserve"> Larsen et al., 2009)</w:t>
-      </w:r>
-      <w:r>
-        <w:t>, we first compare the distribution of species richness between the two regions</w:t>
-      </w:r>
-      <w:r>
-        <w:t xml:space="preserve">, and </w:t>
-      </w:r>
-      <w:r>
-        <w:t>each region</w:t>
-      </w:r>
-      <w:r>
-        <w:t xml:space="preserve"> decompos</w:t>
-      </w:r>
-      <w:r>
-        <w:t>e HDS richness</w:t>
-      </w:r>
-      <w:r>
-        <w:t xml:space="preserve"> in</w:t>
-      </w:r>
-      <w:r>
-        <w:t>to</w:t>
-      </w:r>
-      <w:r>
-        <w:t xml:space="preserve"> mean QDS richness and between-QDS turnover.</w:t>
-      </w:r>
-      <w:r>
-        <w:t xml:space="preserve"> Thereafter, we compare </w:t>
+        <w:t xml:space="preserve"> between the two regions across a range of spatial scales. Finally, we use linear models to assess whether differences in </w:t>
       </w:r>
       <w:r>
         <w:t>environmental heterogeneity</w:t>
       </w:r>
       <w:r>
-        <w:t xml:space="preserve"> between the two regions across a range of spatial scales. Finally, we use linear models to assess whether differences in </w:t>
-      </w:r>
-      <w:r>
-        <w:t>environmental heterogeneity</w:t>
-      </w:r>
-      <w:r>
-        <w:t xml:space="preserve"> are </w:t>
-      </w:r>
-      <w:proofErr w:type="gramStart"/>
-      <w:r>
-        <w:t>sufficient</w:t>
-      </w:r>
-      <w:proofErr w:type="gramEnd"/>
-      <w:r>
-        <w:t xml:space="preserve"> to explain observed differences in species richness between the two regions. </w:t>
+        <w:t xml:space="preserve"> are sufficient to explain observed differences in species richness between the two regions. </w:t>
       </w:r>
     </w:p>
     <w:p>
@@ -836,13 +655,8 @@
       <w:r>
         <w:t>(</w:t>
       </w:r>
-      <w:proofErr w:type="spellStart"/>
-      <w:r>
-        <w:t>Mucina</w:t>
-      </w:r>
-      <w:proofErr w:type="spellEnd"/>
-      <w:r>
-        <w:t xml:space="preserve"> &amp; Rutherford 2006)</w:t>
+      <w:r>
+        <w:t>Mucina &amp; Rutherford 2006)</w:t>
       </w:r>
       <w:r>
         <w:t>, while t</w:t>
@@ -880,16 +694,11 @@
       <w:r>
         <w:t xml:space="preserve">oodlands, Esperance </w:t>
       </w:r>
-      <w:proofErr w:type="spellStart"/>
       <w:r>
         <w:t>M</w:t>
       </w:r>
       <w:r>
-        <w:t>allee</w:t>
-      </w:r>
-      <w:proofErr w:type="spellEnd"/>
-      <w:r>
-        <w:t xml:space="preserve">, and Coolgardie </w:t>
+        <w:t xml:space="preserve">allee, and Coolgardie </w:t>
       </w:r>
       <w:r>
         <w:t>W</w:t>
@@ -901,15 +710,7 @@
         <w:t>mitation of the</w:t>
       </w:r>
       <w:r>
-        <w:t xml:space="preserve"> SWAFR (Hopper &amp; </w:t>
-      </w:r>
-      <w:proofErr w:type="spellStart"/>
-      <w:r>
-        <w:t>Gioia</w:t>
-      </w:r>
-      <w:proofErr w:type="spellEnd"/>
-      <w:r>
-        <w:t xml:space="preserve"> 2004</w:t>
+        <w:t xml:space="preserve"> SWAFR (Hopper &amp; Gioia 2004</w:t>
       </w:r>
       <w:r>
         <w:t>;</w:t>
@@ -917,13 +718,8 @@
       <w:r>
         <w:t xml:space="preserve"> </w:t>
       </w:r>
-      <w:proofErr w:type="spellStart"/>
-      <w:r>
-        <w:t>Gioia</w:t>
-      </w:r>
-      <w:proofErr w:type="spellEnd"/>
-      <w:r>
-        <w:t xml:space="preserve"> &amp; Hopper, 2017</w:t>
+      <w:r>
+        <w:t>Gioia &amp; Hopper, 2017</w:t>
       </w:r>
       <w:r>
         <w:t>).</w:t>
@@ -1013,23 +809,7 @@
         <w:t>T</w:t>
       </w:r>
       <w:r>
-        <w:t>he R package “</w:t>
-      </w:r>
-      <w:proofErr w:type="spellStart"/>
-      <w:r>
-        <w:t>taxize</w:t>
-      </w:r>
-      <w:proofErr w:type="spellEnd"/>
-      <w:r>
-        <w:t xml:space="preserve">” (Chamberlain &amp; </w:t>
-      </w:r>
-      <w:proofErr w:type="spellStart"/>
-      <w:r>
-        <w:t>Szocs</w:t>
-      </w:r>
-      <w:proofErr w:type="spellEnd"/>
-      <w:r>
-        <w:t xml:space="preserve">, 2013; Chamberlain et al., 2018) </w:t>
+        <w:t xml:space="preserve">he R package “taxize” (Chamberlain &amp; Szocs, 2013; Chamberlain et al., 2018) </w:t>
       </w:r>
       <w:r>
         <w:t xml:space="preserve">was </w:t>
@@ -1152,29 +932,13 @@
         <w:t xml:space="preserve">then </w:t>
       </w:r>
       <w:r>
-        <w:t xml:space="preserve">queried against the </w:t>
-      </w:r>
-      <w:proofErr w:type="spellStart"/>
-      <w:r>
-        <w:t>Tropicos</w:t>
-      </w:r>
-      <w:proofErr w:type="spellEnd"/>
-      <w:r>
-        <w:t xml:space="preserve"> and Integrated Taxonomic Information System (ITIS)</w:t>
+        <w:t>queried against the Tropicos and Integrated Taxonomic Information System (ITIS)</w:t>
       </w:r>
       <w:r>
         <w:t xml:space="preserve"> </w:t>
       </w:r>
       <w:r>
-        <w:t>for known synonyms, again using “</w:t>
-      </w:r>
-      <w:proofErr w:type="spellStart"/>
-      <w:r>
-        <w:t>taxize</w:t>
-      </w:r>
-      <w:proofErr w:type="spellEnd"/>
-      <w:r>
-        <w:t xml:space="preserve">.” Finally, </w:t>
+        <w:t xml:space="preserve">for known synonyms, again using “taxize.” Finally, </w:t>
       </w:r>
       <w:r>
         <w:t xml:space="preserve">we removed </w:t>
@@ -1272,11 +1036,7 @@
         <w:t xml:space="preserve">In addition, </w:t>
       </w:r>
       <w:r>
-        <w:t xml:space="preserve">following Whittaker’s (ref) original additive decomposition </w:t>
-      </w:r>
-      <w:r>
-        <w:lastRenderedPageBreak/>
-        <w:t xml:space="preserve">of </w:t>
+        <w:t xml:space="preserve">following Whittaker’s (ref) original additive decomposition of </w:t>
       </w:r>
       <w:r>
         <w:rPr>
@@ -1766,6 +1526,7 @@
         <w:spacing w:line="240" w:lineRule="auto"/>
       </w:pPr>
       <w:r>
+        <w:lastRenderedPageBreak/>
         <w:t xml:space="preserve">2.2 </w:t>
       </w:r>
       <w:r>
@@ -1832,13 +1593,8 @@
       <w:r>
         <w:t xml:space="preserve">As far as possible, these variables were selected to represent environmental axes which are considered regionally important. For example, the inclusion of PDQ in addition to MAP is justified on the basis that, where the letter captures variation in overall rainfall amount, the former measures the intensity of seasonal aridity which is a key feature of </w:t>
       </w:r>
-      <w:proofErr w:type="spellStart"/>
-      <w:r>
-        <w:t>mediterranean</w:t>
-      </w:r>
-      <w:proofErr w:type="spellEnd"/>
-      <w:r>
-        <w:t>-type climates (ref). Variable selection was, however, constrained by the availability of suitable raster-layers. Thus, although soil [P] is probably an important determinant of plant distribution in both the GCFR and SWAFR (refs), this variable could not</w:t>
+      <w:r>
+        <w:t>mediterranean-type climates (ref). Variable selection was, however, constrained by the availability of suitable raster-layers. Thus, although soil [P] is probably an important determinant of plant distribution in both the GCFR and SWAFR (refs), this variable could not</w:t>
       </w:r>
       <w:r>
         <w:t xml:space="preserve"> be</w:t>
@@ -1892,40 +1648,16 @@
         <w:t xml:space="preserve"> using the “raster” package for R</w:t>
       </w:r>
       <w:r>
-        <w:t xml:space="preserve"> (</w:t>
-      </w:r>
-      <w:proofErr w:type="spellStart"/>
-      <w:r>
-        <w:t>Hijmans</w:t>
-      </w:r>
-      <w:proofErr w:type="spellEnd"/>
-      <w:r>
-        <w:t>, 2016)</w:t>
+        <w:t xml:space="preserve"> (Hijmans, 2016)</w:t>
       </w:r>
       <w:r>
         <w:t xml:space="preserve">. All layers were then </w:t>
       </w:r>
       <w:r>
-        <w:t>projected to a common coordinate reference system (WGS84; ref) using the “</w:t>
-      </w:r>
-      <w:proofErr w:type="spellStart"/>
-      <w:r>
-        <w:t>rgdal</w:t>
-      </w:r>
-      <w:proofErr w:type="spellEnd"/>
-      <w:r>
-        <w:t>” package</w:t>
-      </w:r>
-      <w:r>
-        <w:t xml:space="preserve"> (</w:t>
-      </w:r>
-      <w:proofErr w:type="spellStart"/>
-      <w:r>
-        <w:t>Bivand</w:t>
-      </w:r>
-      <w:proofErr w:type="spellEnd"/>
-      <w:r>
-        <w:t xml:space="preserve"> et al., 2017) and</w:t>
+        <w:t>projected to a common coordinate reference system (WGS84; ref) using the “rgdal” package</w:t>
+      </w:r>
+      <w:r>
+        <w:t xml:space="preserve"> (Bivand et al., 2017) and</w:t>
       </w:r>
       <w:r>
         <w:t xml:space="preserve"> resampled to 0.05º resolution using the “resample” function in “raster</w:t>
@@ -1972,11 +1704,9 @@
       <w:r>
         <w:t xml:space="preserve">eight </w:t>
       </w:r>
-      <w:proofErr w:type="spellStart"/>
       <w:r>
         <w:t>neighbouring</w:t>
       </w:r>
-      <w:proofErr w:type="spellEnd"/>
       <w:r>
         <w:t xml:space="preserve"> </w:t>
       </w:r>
@@ -2052,11 +1782,9 @@
       <w:r>
         <w:t xml:space="preserve">its </w:t>
       </w:r>
-      <w:proofErr w:type="spellStart"/>
       <w:r>
         <w:t>neighbour</w:t>
       </w:r>
-      <w:proofErr w:type="spellEnd"/>
       <w:r>
         <w:t xml:space="preserve"> pixels</w:t>
       </w:r>
@@ -2658,15 +2386,7 @@
         <w:t>heterogeneity</w:t>
       </w:r>
       <w:r>
-        <w:t xml:space="preserve"> using the “focal” function in the R package “raster” (</w:t>
-      </w:r>
-      <w:proofErr w:type="spellStart"/>
-      <w:r>
-        <w:t>Hijmans</w:t>
-      </w:r>
-      <w:proofErr w:type="spellEnd"/>
-      <w:r>
-        <w:t>, 2016), applying it only to</w:t>
+        <w:t xml:space="preserve"> using the “focal” function in the R package “raster” (Hijmans, 2016), applying it only to</w:t>
       </w:r>
       <w:r>
         <w:t xml:space="preserve"> pixels ha</w:t>
@@ -2675,15 +2395,7 @@
         <w:t>ving</w:t>
       </w:r>
       <w:r>
-        <w:t xml:space="preserve"> at least one </w:t>
-      </w:r>
-      <w:proofErr w:type="spellStart"/>
-      <w:r>
-        <w:t>neighbour</w:t>
-      </w:r>
-      <w:proofErr w:type="spellEnd"/>
-      <w:r>
-        <w:t xml:space="preserve"> pixel. </w:t>
+        <w:t xml:space="preserve"> at least one neighbour pixel. </w:t>
       </w:r>
     </w:p>
     <w:p>
@@ -2716,41 +2428,13 @@
         <w:t>at</w:t>
       </w:r>
       <w:r>
-        <w:t xml:space="preserve"> five spatial scales: 0.05º x 0.05º squares (the finest common resolution among the environmental data sources used), eighth degree squares (EDS), QDS, HDS and three-quarter degree squares (3QDS) (</w:t>
-      </w:r>
-      <w:proofErr w:type="spellStart"/>
-      <w:r>
-        <w:t>sensu</w:t>
-      </w:r>
-      <w:proofErr w:type="spellEnd"/>
-      <w:r>
-        <w:t xml:space="preserve"> Larsen et al., 2009). To do this, the </w:t>
-      </w:r>
-      <w:r>
-        <w:lastRenderedPageBreak/>
-        <w:t xml:space="preserve">absolute environmental raster data were </w:t>
+        <w:t xml:space="preserve"> five spatial scales: 0.05º x 0.05º squares (the finest common resolution among the environmental data sources used), eighth degree squares (EDS), QDS, HDS and three-quarter degree squares (3QDS) (sensu Larsen et al., 2009). To do this, the absolute environmental raster data were </w:t>
       </w:r>
       <w:r>
         <w:t xml:space="preserve">first </w:t>
       </w:r>
       <w:r>
-        <w:t>aggregated to broader spatial scales from 0.05º x 0.05º, using the “aggregate” function in “raster” (</w:t>
-      </w:r>
-      <w:proofErr w:type="spellStart"/>
-      <w:r>
-        <w:t>Hijmans</w:t>
-      </w:r>
-      <w:proofErr w:type="spellEnd"/>
-      <w:r>
-        <w:t xml:space="preserve">, 2016), with the “mean” method. We then converted these to </w:t>
-      </w:r>
-      <w:proofErr w:type="spellStart"/>
-      <w:r>
-        <w:t>rasters</w:t>
-      </w:r>
-      <w:proofErr w:type="spellEnd"/>
-      <w:r>
-        <w:t xml:space="preserve"> of </w:t>
+        <w:t xml:space="preserve">aggregated to broader spatial scales from 0.05º x 0.05º, using the “aggregate” function in “raster” (Hijmans, 2016), with the “mean” method. We then converted these to rasters of </w:t>
       </w:r>
       <w:r>
         <w:t>environmental heterogeneity</w:t>
@@ -2786,13 +2470,8 @@
         <w:t xml:space="preserve">. </w:t>
       </w:r>
       <w:r>
-        <w:t xml:space="preserve">For this purpose, the layers describing heterogeneity in the ten environmental variables at each spatial scale first </w:t>
-      </w:r>
-      <w:proofErr w:type="gramStart"/>
-      <w:r>
-        <w:t>log(</w:t>
-      </w:r>
-      <w:proofErr w:type="gramEnd"/>
+        <w:t>For this purpose, the layers describing heterogeneity in the ten environmental variables at each spatial scale first log(</w:t>
+      </w:r>
       <w:r>
         <w:rPr>
           <w:i/>
@@ -2800,7 +2479,11 @@
         <w:t>x</w:t>
       </w:r>
       <w:r>
-        <w:t xml:space="preserve"> + 1) transformed to ensure normality and then subjected to PCA. A separate PCA was done for</w:t>
+        <w:t xml:space="preserve"> + 1) transformed to ensure normality and then subjected to PCA. A </w:t>
+      </w:r>
+      <w:r>
+        <w:lastRenderedPageBreak/>
+        <w:t>separate PCA was done for</w:t>
       </w:r>
       <w:r>
         <w:t xml:space="preserve"> each </w:t>
@@ -3012,15 +2695,7 @@
         <w:t>of</w:t>
       </w:r>
       <w:r>
-        <w:t xml:space="preserve"> a </w:t>
-      </w:r>
-      <w:proofErr w:type="gramStart"/>
-      <w:r>
-        <w:t>particular pixel</w:t>
-      </w:r>
-      <w:proofErr w:type="gramEnd"/>
-      <w:r>
-        <w:t xml:space="preserve"> (e.g. </w:t>
+        <w:t xml:space="preserve"> a particular pixel (e.g. </w:t>
       </w:r>
       <w:r>
         <w:t>Q</w:t>
@@ -3038,13 +2713,8 @@
         <w:t>eight</w:t>
       </w:r>
       <w:r>
-        <w:t xml:space="preserve"> </w:t>
-      </w:r>
-      <w:proofErr w:type="spellStart"/>
-      <w:r>
-        <w:t>neighbours</w:t>
-      </w:r>
-      <w:proofErr w:type="spellEnd"/>
+        <w:t xml:space="preserve"> neighbours</w:t>
+      </w:r>
       <w:r>
         <w:t>,</w:t>
       </w:r>
@@ -3671,11 +3341,9 @@
       <w:r>
         <w:t xml:space="preserve">were </w:t>
       </w:r>
-      <w:proofErr w:type="gramStart"/>
       <w:r>
         <w:t>log(</w:t>
       </w:r>
-      <w:proofErr w:type="gramEnd"/>
       <w:r>
         <w:rPr>
           <w:i/>
@@ -3854,28 +3522,7 @@
         <w:rPr>
           <w:highlight w:val="yellow"/>
         </w:rPr>
-        <w:t xml:space="preserve"> values. The rationale of the univariate </w:t>
-      </w:r>
-      <w:r>
-        <w:rPr>
-          <w:highlight w:val="yellow"/>
-        </w:rPr>
-        <w:lastRenderedPageBreak/>
-        <w:t xml:space="preserve">models was to describe empirical patterns of covariance between </w:t>
-      </w:r>
-      <w:proofErr w:type="gramStart"/>
-      <w:r>
-        <w:rPr>
-          <w:highlight w:val="yellow"/>
-        </w:rPr>
-        <w:t>the each</w:t>
-      </w:r>
-      <w:proofErr w:type="gramEnd"/>
-      <w:r>
-        <w:rPr>
-          <w:highlight w:val="yellow"/>
-        </w:rPr>
-        <w:t xml:space="preserve"> axis of </w:t>
+        <w:t xml:space="preserve"> values. The rationale of the univariate models was to describe empirical patterns of covariance between each axis of </w:t>
       </w:r>
       <w:r>
         <w:rPr>
@@ -3909,6 +3556,7 @@
       </w:pPr>
       <w:bookmarkStart w:id="5" w:name="results"/>
       <w:r>
+        <w:lastRenderedPageBreak/>
         <w:t xml:space="preserve">3 </w:t>
       </w:r>
       <w:r>
@@ -4246,6 +3894,60 @@
         <w:rPr>
           <w:highlight w:val="yellow"/>
         </w:rPr>
+        <w:t xml:space="preserve"> [</w:t>
+      </w:r>
+      <w:r>
+        <w:rPr>
+          <w:highlight w:val="yellow"/>
+        </w:rPr>
+        <w:t xml:space="preserve">Across the five spatial scales, all </w:t>
+      </w:r>
+      <w:r>
+        <w:rPr>
+          <w:i/>
+          <w:highlight w:val="yellow"/>
+        </w:rPr>
+        <w:t>CLES</w:t>
+      </w:r>
+      <w:r>
+        <w:rPr>
+          <w:highlight w:val="yellow"/>
+        </w:rPr>
+        <w:t xml:space="preserve">-values differed significantly from 0.5 following two-sided </w:t>
+      </w:r>
+      <w:r>
+        <w:rPr>
+          <w:i/>
+          <w:highlight w:val="yellow"/>
+        </w:rPr>
+        <w:t>t</w:t>
+      </w:r>
+      <w:r>
+        <w:rPr>
+          <w:highlight w:val="yellow"/>
+        </w:rPr>
+        <w:t>-tests (</w:t>
+      </w:r>
+      <w:r>
+        <w:rPr>
+          <w:i/>
+          <w:highlight w:val="yellow"/>
+        </w:rPr>
+        <w:t>P</w:t>
+      </w:r>
+      <w:r>
+        <w:rPr>
+          <w:highlight w:val="yellow"/>
+        </w:rPr>
+        <w:t xml:space="preserve"> &lt; 0.001)</w:t>
+      </w:r>
+      <w:r>
+        <w:t>.]</w:t>
+      </w:r>
+      <w:r>
+        <w:rPr>
+          <w:highlight w:val="yellow"/>
+        </w:rPr>
         <w:t xml:space="preserve">. </w:t>
       </w:r>
       <w:r>
@@ -4459,7 +4161,6 @@
         <w:rPr>
           <w:highlight w:val="yellow"/>
         </w:rPr>
-        <w:lastRenderedPageBreak/>
         <w:t xml:space="preserve">At the HDS-scale (i.e. for </w:t>
       </w:r>
       <w:r>
@@ -4493,21 +4194,14 @@
         <w:rPr>
           <w:highlight w:val="yellow"/>
         </w:rPr>
-        <w:t xml:space="preserve">neity in NDVI and clay only present evidence for the same slope in each </w:t>
-      </w:r>
-      <w:proofErr w:type="gramStart"/>
-      <w:r>
-        <w:rPr>
-          <w:highlight w:val="yellow"/>
-        </w:rPr>
-        <w:t>region, but</w:t>
-      </w:r>
-      <w:proofErr w:type="gramEnd"/>
-      <w:r>
-        <w:rPr>
-          <w:highlight w:val="yellow"/>
-        </w:rPr>
-        <w:t xml:space="preserve"> differing intercepts. Heterogeneity in CEC and pH have non-significant slopes and sign</w:t>
+        <w:t xml:space="preserve">neity in NDVI and clay only present evidence for the same slope in each region, but differing intercepts. Heterogeneity </w:t>
+      </w:r>
+      <w:r>
+        <w:rPr>
+          <w:highlight w:val="yellow"/>
+        </w:rPr>
+        <w:lastRenderedPageBreak/>
+        <w:t>in CEC and pH have non-significant slopes and sign</w:t>
       </w:r>
       <w:r>
         <w:rPr>
@@ -4624,21 +4318,7 @@
         <w:rPr>
           <w:highlight w:val="yellow"/>
         </w:rPr>
-        <w:t xml:space="preserve">If the region-effect is significant, but not the roughness effect, then that roughness axis isn't doing a very good job of explaining </w:t>
-      </w:r>
-      <w:proofErr w:type="gramStart"/>
-      <w:r>
-        <w:rPr>
-          <w:highlight w:val="yellow"/>
-        </w:rPr>
-        <w:t>anything, and</w:t>
-      </w:r>
-      <w:proofErr w:type="gramEnd"/>
-      <w:r>
-        <w:rPr>
-          <w:highlight w:val="yellow"/>
-        </w:rPr>
-        <w:t xml:space="preserve"> must defer to the region-effect.</w:t>
+        <w:t>If the region-effect is significant, but not the roughness effect, then that roughness axis isn't doing a very good job of explaining anything, and must defer to the region-effect.</w:t>
       </w:r>
     </w:p>
     <w:p>
@@ -4860,7 +4540,37 @@
         <w:t>u</w:t>
       </w:r>
       <w:r>
-        <w:t>sed in this study. Data were acquired for the GCFR and SWAFR regions, with the temporal extent of data products used described where applicable</w:t>
+        <w:t xml:space="preserve">sed in this study. Data were acquired for the </w:t>
+      </w:r>
+      <w:r>
+        <w:t xml:space="preserve">Greater Cape Floristic Region </w:t>
+      </w:r>
+      <w:r>
+        <w:t>and S</w:t>
+      </w:r>
+      <w:r>
+        <w:t xml:space="preserve">outhwest </w:t>
+      </w:r>
+      <w:r>
+        <w:t>A</w:t>
+      </w:r>
+      <w:r>
+        <w:t>ustralia</w:t>
+      </w:r>
+      <w:r>
+        <w:t>n</w:t>
+      </w:r>
+      <w:r>
+        <w:t xml:space="preserve"> </w:t>
+      </w:r>
+      <w:r>
+        <w:t>F</w:t>
+      </w:r>
+      <w:r>
+        <w:t xml:space="preserve">loristic </w:t>
+      </w:r>
+      <w:r>
+        <w:t>Region, with the temporal extent of data products used described where applicable</w:t>
       </w:r>
       <w:r>
         <w:t>.</w:t>
@@ -5077,6 +4787,9 @@
               <w:spacing w:line="240" w:lineRule="auto"/>
             </w:pPr>
             <w:r>
+              <w:rPr>
+                <w:highlight w:val="yellow"/>
+              </w:rPr>
               <w:t>NASA (?)</w:t>
             </w:r>
           </w:p>
@@ -5136,10 +4849,18 @@
             <w:pPr>
               <w:pStyle w:val="Compact"/>
               <w:spacing w:line="240" w:lineRule="auto"/>
-            </w:pPr>
-            <w:r>
+              <w:rPr>
+                <w:highlight w:val="yellow"/>
+              </w:rPr>
+            </w:pPr>
+            <w:r>
+              <w:rPr>
+                <w:highlight w:val="yellow"/>
+              </w:rPr>
               <w:t>NASA (?)</w:t>
             </w:r>
+            <w:bookmarkStart w:id="7" w:name="_GoBack"/>
+            <w:bookmarkEnd w:id="7"/>
           </w:p>
         </w:tc>
       </w:tr>
@@ -5308,13 +5029,8 @@
               <w:pStyle w:val="Compact"/>
               <w:spacing w:line="240" w:lineRule="auto"/>
             </w:pPr>
-            <w:proofErr w:type="spellStart"/>
-            <w:r>
-              <w:t>Hengl</w:t>
-            </w:r>
-            <w:proofErr w:type="spellEnd"/>
-            <w:r>
-              <w:t xml:space="preserve"> et al. (2017)</w:t>
+            <w:r>
+              <w:t>Hengl et al. (2017)</w:t>
             </w:r>
           </w:p>
         </w:tc>
@@ -5547,6 +5263,9 @@
             </w:r>
             <w:r>
               <w:t>)</w:t>
+            </w:r>
+            <w:r>
+              <w:t>,</w:t>
             </w:r>
           </w:p>
           <w:p>
@@ -5623,7 +5342,43 @@
         <w:t>environmental heterogeneity</w:t>
       </w:r>
       <w:r>
-        <w:t xml:space="preserve"> (PC1) across the GCFR and SWAFR, at both (a) HDS- and (b) QDS-scale. For each axis of </w:t>
+        <w:t xml:space="preserve"> (PC1) across the G</w:t>
+      </w:r>
+      <w:r>
+        <w:t xml:space="preserve">reater </w:t>
+      </w:r>
+      <w:r>
+        <w:t>C</w:t>
+      </w:r>
+      <w:r>
+        <w:t xml:space="preserve">ape </w:t>
+      </w:r>
+      <w:r>
+        <w:t>F</w:t>
+      </w:r>
+      <w:r>
+        <w:t xml:space="preserve">loristic </w:t>
+      </w:r>
+      <w:r>
+        <w:t>R</w:t>
+      </w:r>
+      <w:r>
+        <w:t>egion</w:t>
+      </w:r>
+      <w:r>
+        <w:t xml:space="preserve"> and S</w:t>
+      </w:r>
+      <w:r>
+        <w:t>outhwest Australian Floristic Region (S</w:t>
+      </w:r>
+      <w:r>
+        <w:t>WAFR</w:t>
+      </w:r>
+      <w:r>
+        <w:t>)</w:t>
+      </w:r>
+      <w:r>
+        <w:t xml:space="preserve">, at both (a) HDS- and (b) QDS-scale. For each axis of </w:t>
       </w:r>
       <w:r>
         <w:t>environmental heterogeneity</w:t>
@@ -5938,13 +5693,9 @@
               <w:spacing w:line="240" w:lineRule="auto"/>
               <w:jc w:val="center"/>
             </w:pPr>
-            <w:proofErr w:type="spellStart"/>
-            <w:proofErr w:type="gramStart"/>
             <w:r>
               <w:t>Slope:SWAFR</w:t>
             </w:r>
-            <w:proofErr w:type="spellEnd"/>
-            <w:proofErr w:type="gramEnd"/>
           </w:p>
         </w:tc>
         <w:tc>
@@ -8725,8 +8476,6 @@
       <w:r>
         <w:t xml:space="preserve"> 1.</w:t>
       </w:r>
-      <w:bookmarkStart w:id="7" w:name="_GoBack"/>
-      <w:bookmarkEnd w:id="7"/>
     </w:p>
     <w:p>
       <w:pPr>
@@ -8735,7 +8484,10 @@
       </w:pPr>
       <w:r>
         <w:lastRenderedPageBreak/>
-        <w:t xml:space="preserve">Table 3: Interpretation of region-specific scale-dependencies in Figure 4. Positive scale-dependence (+) means a greater magnitude of effect on </w:t>
+        <w:t xml:space="preserve">Table 3: Interpretation of region-specific scale-dependencies </w:t>
+      </w:r>
+      <w:r>
+        <w:t>of the effects of different forms of environmental heterogeneity on vascular plant species richness (</w:t>
       </w:r>
       <w:r>
         <w:rPr>
@@ -8744,7 +8496,40 @@
         <w:t>S</w:t>
       </w:r>
       <w:r>
-        <w:t xml:space="preserve"> at broader spatial scales; negative scale-dependence (–) means a greater magnitude of effect on </w:t>
+        <w:t>)</w:t>
+      </w:r>
+      <w:r>
+        <w:t xml:space="preserve"> </w:t>
+      </w:r>
+      <w:r>
+        <w:t xml:space="preserve">in the Greater Cape Floristic Region (GCFR) and Southwest Australian Floristic Region (SWAFR) </w:t>
+      </w:r>
+      <w:r>
+        <w:t>(</w:t>
+      </w:r>
+      <w:r>
+        <w:t>Figure 4</w:t>
+      </w:r>
+      <w:r>
+        <w:t>)</w:t>
+      </w:r>
+      <w:r>
+        <w:t xml:space="preserve">. </w:t>
+      </w:r>
+      <w:r>
+        <w:t>Here, p</w:t>
+      </w:r>
+      <w:r>
+        <w:t xml:space="preserve">ositive scale-dependence (+) </w:t>
+      </w:r>
+      <w:r>
+        <w:t>represents</w:t>
+      </w:r>
+      <w:r>
+        <w:t xml:space="preserve"> a greater magnitude of effect on</w:t>
+      </w:r>
+      <w:r>
+        <w:t xml:space="preserve"> </w:t>
       </w:r>
       <w:r>
         <w:rPr>
@@ -8753,7 +8538,61 @@
         <w:t>S</w:t>
       </w:r>
       <w:r>
-        <w:t xml:space="preserve"> at smaller spatial scales.</w:t>
+        <w:t xml:space="preserve"> </w:t>
+      </w:r>
+      <w:r>
+        <w:t>at broader spatial scales</w:t>
+      </w:r>
+      <w:r>
+        <w:t xml:space="preserve"> (</w:t>
+      </w:r>
+      <w:r>
+        <w:t xml:space="preserve">i.e. at the </w:t>
+      </w:r>
+      <w:r>
+        <w:t>HDS</w:t>
+      </w:r>
+      <w:r>
+        <w:t>-scale</w:t>
+      </w:r>
+      <w:r>
+        <w:t>)</w:t>
+      </w:r>
+      <w:r>
+        <w:t xml:space="preserve">, while </w:t>
+      </w:r>
+      <w:r>
+        <w:t xml:space="preserve">negative scale-dependence (–) </w:t>
+      </w:r>
+      <w:r>
+        <w:t xml:space="preserve">represents a </w:t>
+      </w:r>
+      <w:r>
+        <w:t xml:space="preserve">greater magnitude at </w:t>
+      </w:r>
+      <w:r>
+        <w:t>finer</w:t>
+      </w:r>
+      <w:r>
+        <w:t xml:space="preserve"> spatial scales</w:t>
+      </w:r>
+      <w:r>
+        <w:t xml:space="preserve"> (</w:t>
+      </w:r>
+      <w:r>
+        <w:t xml:space="preserve">i.e. at the </w:t>
+      </w:r>
+      <w:r>
+        <w:t>QDS</w:t>
+      </w:r>
+      <w:r>
+        <w:t>-scale</w:t>
+      </w:r>
+      <w:r>
+        <w:t>)</w:t>
+      </w:r>
+      <w:r>
+        <w:t>.</w:t>
       </w:r>
     </w:p>
     <w:tbl>
@@ -9058,10 +8897,22 @@
         <w:t xml:space="preserve">Abbreviations </w:t>
       </w:r>
       <w:r>
+        <w:t>of</w:t>
+      </w:r>
+      <w:r>
+        <w:t xml:space="preserve"> </w:t>
+      </w:r>
+      <w:r>
+        <w:t xml:space="preserve">variables </w:t>
+      </w:r>
+      <w:r>
+        <w:t xml:space="preserve">are </w:t>
+      </w:r>
+      <w:r>
         <w:rPr>
           <w:szCs w:val="20"/>
         </w:rPr>
-        <w:t>are as</w:t>
+        <w:t>as</w:t>
       </w:r>
       <w:r>
         <w:rPr>
@@ -9112,9 +8963,9 @@
           <w:lang w:val="en-ZA" w:eastAsia="en-ZA"/>
         </w:rPr>
         <w:drawing>
-          <wp:inline distT="0" distB="0" distL="0" distR="0" wp14:anchorId="4180D9B2" wp14:editId="060C76A2">
-            <wp:extent cx="5953400" cy="3960305"/>
-            <wp:effectExtent l="0" t="0" r="3175" b="2540"/>
+          <wp:inline distT="0" distB="0" distL="0" distR="0" wp14:anchorId="4180D9B2" wp14:editId="33F622BF">
+            <wp:extent cx="5720440" cy="3960305"/>
+            <wp:effectExtent l="0" t="0" r="0" b="2540"/>
             <wp:docPr id="1" name="Picture"/>
             <wp:cNvGraphicFramePr>
               <a:graphicFrameLocks xmlns:a="http://schemas.openxmlformats.org/drawingml/2006/main" noChangeAspect="1"/>
@@ -9129,7 +8980,7 @@
                     </pic:cNvPicPr>
                   </pic:nvPicPr>
                   <pic:blipFill>
-                    <a:blip r:embed="rId11" cstate="print">
+                    <a:blip r:embed="rId11">
                       <a:extLst>
                         <a:ext uri="{28A0092B-C50C-407E-A947-70E740481C1C}">
                           <a14:useLocalDpi xmlns:a14="http://schemas.microsoft.com/office/drawing/2010/main" val="0"/>
@@ -9143,7 +8994,7 @@
                   <pic:spPr bwMode="auto">
                     <a:xfrm>
                       <a:off x="0" y="0"/>
-                      <a:ext cx="5953400" cy="3960305"/>
+                      <a:ext cx="5720440" cy="3960305"/>
                     </a:xfrm>
                     <a:prstGeom prst="rect">
                       <a:avLst/>
@@ -9177,27 +9028,43 @@
         <w:t>CLES</w:t>
       </w:r>
       <w:r>
-        <w:t>; ref) of (a–</w:t>
-      </w:r>
-      <w:proofErr w:type="spellStart"/>
-      <w:r>
-        <w:t>i</w:t>
-      </w:r>
-      <w:proofErr w:type="spellEnd"/>
-      <w:r>
-        <w:t xml:space="preserve">) various forms of </w:t>
+        <w:t xml:space="preserve">; ref) of (a–i) various forms of </w:t>
       </w:r>
       <w:r>
         <w:t>environmental heterogeneity</w:t>
       </w:r>
       <w:r>
-        <w:t xml:space="preserve"> and (j) the first principal component of </w:t>
-      </w:r>
-      <w:r>
-        <w:t>environmental heterogeneity</w:t>
-      </w:r>
-      <w:r>
-        <w:t xml:space="preserve"> (PC1), where the </w:t>
+        <w:t xml:space="preserve"> </w:t>
+      </w:r>
+      <w:r>
+        <w:t>(EH</w:t>
+      </w:r>
+      <w:r>
+        <w:t>; Equation 2</w:t>
+      </w:r>
+      <w:r>
+        <w:t xml:space="preserve">) </w:t>
+      </w:r>
+      <w:r>
+        <w:t xml:space="preserve">and (j) the first principal component of </w:t>
+      </w:r>
+      <w:r>
+        <w:t xml:space="preserve">EH </w:t>
+      </w:r>
+      <w:r>
+        <w:t>(PC1)</w:t>
+      </w:r>
+      <w:r>
+        <w:t xml:space="preserve"> in the Greater Cape Floristic Region (GCFR) and Southwest Australia</w:t>
+      </w:r>
+      <w:r>
+        <w:t>n</w:t>
+      </w:r>
+      <w:r>
+        <w:t xml:space="preserve"> Floristic Region (SWAFR). T</w:t>
+      </w:r>
+      <w:r>
+        <w:t xml:space="preserve">he </w:t>
       </w:r>
       <w:r>
         <w:rPr>
@@ -9206,7 +9073,16 @@
         <w:t>CLES</w:t>
       </w:r>
       <w:r>
-        <w:t xml:space="preserve"> is treated as the effect of GCFR relative to SWAFR values. Only significant (</w:t>
+        <w:t xml:space="preserve"> </w:t>
+      </w:r>
+      <w:r>
+        <w:t xml:space="preserve">here </w:t>
+      </w:r>
+      <w:r>
+        <w:t xml:space="preserve">is treated as the effect of GCFR relative to SWAFR values. </w:t>
+      </w:r>
+      <w:r>
+        <w:t>Filled points represent comparisons where the GCFR and SWAFR significantly differed in EH (</w:t>
       </w:r>
       <w:r>
         <w:rPr>
@@ -9215,84 +9091,46 @@
         <w:t>P</w:t>
       </w:r>
       <w:r>
-        <w:t xml:space="preserve"> ≤ 0.05) fits are plotted, </w:t>
-      </w:r>
-      <w:proofErr w:type="gramStart"/>
-      <w:r>
-        <w:t>with the exception of</w:t>
-      </w:r>
-      <w:proofErr w:type="gramEnd"/>
-      <w:r>
-        <w:t xml:space="preserve"> the fit for CEC, which was plotted in light of its marginal significance (</w:t>
+        <w:t xml:space="preserve"> ≤ 0.05, Mann-Whitney </w:t>
       </w:r>
       <w:r>
         <w:rPr>
           <w:i/>
         </w:rPr>
+        <w:t>U</w:t>
+      </w:r>
+      <w:r>
+        <w:t xml:space="preserve">-tests). </w:t>
+      </w:r>
+      <w:r>
+        <w:t>Only</w:t>
+      </w:r>
+      <w:r>
+        <w:t xml:space="preserve"> significant (</w:t>
+      </w:r>
+      <w:r>
+        <w:rPr>
+          <w:i/>
+        </w:rPr>
         <w:t>P</w:t>
       </w:r>
       <w:r>
-        <w:t xml:space="preserve"> = 0.06). Grey bands denote 95% confidence intervals about the fitted lines. </w:t>
-      </w:r>
-      <w:r>
-        <w:rPr>
-          <w:highlight w:val="yellow"/>
-        </w:rPr>
-        <w:t xml:space="preserve">Across the five spatial scales, all </w:t>
+        <w:t xml:space="preserve"> ≤ 0.05) </w:t>
+      </w:r>
+      <w:r>
+        <w:t>regression lines</w:t>
+      </w:r>
+      <w:r>
+        <w:t xml:space="preserve"> are plotted, with the exception of the fit for CEC, which was plotted in light of its marginal significance (</w:t>
       </w:r>
       <w:r>
         <w:rPr>
           <w:i/>
-          <w:highlight w:val="yellow"/>
-        </w:rPr>
-        <w:t>CLES</w:t>
-      </w:r>
-      <w:r>
-        <w:rPr>
-          <w:highlight w:val="yellow"/>
-        </w:rPr>
-        <w:t xml:space="preserve">-values differed significantly from </w:t>
-      </w:r>
-      <w:r>
-        <w:rPr>
-          <w:highlight w:val="yellow"/>
-        </w:rPr>
-        <w:t>0.5</w:t>
-      </w:r>
-      <w:r>
-        <w:rPr>
-          <w:highlight w:val="yellow"/>
-        </w:rPr>
-        <w:t xml:space="preserve"> following two-sided </w:t>
-      </w:r>
-      <w:r>
-        <w:rPr>
-          <w:i/>
-          <w:highlight w:val="yellow"/>
-        </w:rPr>
-        <w:t>t</w:t>
-      </w:r>
-      <w:r>
-        <w:rPr>
-          <w:highlight w:val="yellow"/>
-        </w:rPr>
-        <w:t>-tests (</w:t>
-      </w:r>
-      <w:r>
-        <w:rPr>
-          <w:i/>
-          <w:highlight w:val="yellow"/>
         </w:rPr>
         <w:t>P</w:t>
       </w:r>
       <w:r>
-        <w:rPr>
-          <w:highlight w:val="yellow"/>
-        </w:rPr>
-        <w:t xml:space="preserve"> &lt; 0.001)</w:t>
-      </w:r>
-      <w:r>
-        <w:t xml:space="preserve">. PC1 accounted for between 43.64 and 46.40% of the variation in </w:t>
+        <w:t xml:space="preserve"> = 0.06). Grey bands denote 95% confidence intervals about the fitted lines. PC1 accounted for between 43.64 and 46.40% of the variation in </w:t>
       </w:r>
       <w:r>
         <w:t>EH-</w:t>
@@ -9301,7 +9139,19 @@
         <w:t>values across the five spatial scales at which it was calculated.</w:t>
       </w:r>
       <w:r>
-        <w:t xml:space="preserve"> Abbreviations </w:t>
+        <w:t xml:space="preserve"> Abbreviations</w:t>
+      </w:r>
+      <w:r>
+        <w:t xml:space="preserve"> of </w:t>
+      </w:r>
+      <w:r>
+        <w:t>EH-</w:t>
+      </w:r>
+      <w:r>
+        <w:t>variables</w:t>
+      </w:r>
+      <w:r>
+        <w:t xml:space="preserve"> </w:t>
       </w:r>
       <w:r>
         <w:t>are as in Tables 1–3.</w:t>
@@ -9387,7 +9237,19 @@
         <w:t xml:space="preserve">Figure 2: </w:t>
       </w:r>
       <w:r>
-        <w:t xml:space="preserve">Distributions of (a) HDS- and (b) QDS-scale species richness. </w:t>
+        <w:t xml:space="preserve">Distributions of (a) HDS- and (b) QDS-scale </w:t>
+      </w:r>
+      <w:r>
+        <w:t xml:space="preserve">vascular plant </w:t>
+      </w:r>
+      <w:r>
+        <w:t>species richness</w:t>
+      </w:r>
+      <w:r>
+        <w:t xml:space="preserve"> in the Greater Cape Floristic Region (GCFR) and Southwest Australian Floristic Region (SWAFR)</w:t>
+      </w:r>
+      <w:r>
+        <w:t xml:space="preserve">. </w:t>
       </w:r>
       <w:r>
         <w:t>(</w:t>
@@ -9440,7 +9302,10 @@
         <w:t>QDS</w:t>
       </w:r>
       <w:r>
-        <w:t xml:space="preserve">) with contour lines denoting the </w:t>
+        <w:t>; Equation 1)</w:t>
+      </w:r>
+      <w:r>
+        <w:t xml:space="preserve"> with contour lines denoting the </w:t>
       </w:r>
       <w:r>
         <w:rPr>
@@ -9455,7 +9320,13 @@
         <w:t>HDS</w:t>
       </w:r>
       <w:r>
-        <w:t xml:space="preserve"> that would arise as their sum (i.e. increasing from lower-left to upper-right). </w:t>
+        <w:t xml:space="preserve"> that arise</w:t>
+      </w:r>
+      <w:r>
+        <w:t>s</w:t>
+      </w:r>
+      <w:r>
+        <w:t xml:space="preserve"> as their sum (i.e. increasing from lower-left to upper-right). </w:t>
       </w:r>
       <w:r>
         <w:t xml:space="preserve">(d) The distribution of the turnover partition of </w:t>
@@ -9696,7 +9567,19 @@
         <w:spacing w:line="240" w:lineRule="auto"/>
       </w:pPr>
       <w:r>
-        <w:t xml:space="preserve">Figure 3: Fits of simple linear regressions of (a) </w:t>
+        <w:t xml:space="preserve">Figure 3: </w:t>
+      </w:r>
+      <w:r>
+        <w:t>S</w:t>
+      </w:r>
+      <w:r>
+        <w:t xml:space="preserve">imple linear regressions of </w:t>
+      </w:r>
+      <w:r>
+        <w:t xml:space="preserve">vascular plant species richness as </w:t>
+      </w:r>
+      <w:r>
+        <w:t xml:space="preserve">(a) </w:t>
       </w:r>
       <w:r>
         <w:rPr>
@@ -9756,16 +9639,49 @@
         <w:t>2</w:t>
       </w:r>
       <w:r>
-        <w:t xml:space="preserve"> = 0.15) against each respective scale’s PC1-values. Grey bands denote 95% confidence intervals. When calculated at the QDS-scale, PC1 explained 39.86% of the variation in </w:t>
-      </w:r>
-      <w:r>
-        <w:t>environmental heterogeneity</w:t>
+        <w:t xml:space="preserve"> = 0.15) against each respective scale’s </w:t>
+      </w:r>
+      <w:r>
+        <w:t>first principle component</w:t>
+      </w:r>
+      <w:r>
+        <w:t xml:space="preserve"> </w:t>
+      </w:r>
+      <w:r>
+        <w:t>(PC1)</w:t>
+      </w:r>
+      <w:r>
+        <w:t xml:space="preserve"> of environmental heterogeneity </w:t>
+      </w:r>
+      <w:r>
+        <w:t>(EH</w:t>
+      </w:r>
+      <w:r>
+        <w:t>; Equation 3</w:t>
+      </w:r>
+      <w:r>
+        <w:t xml:space="preserve">) </w:t>
+      </w:r>
+      <w:r>
+        <w:t>in the Greater Cape Floristic Region (GCFR) and Southwest Australian Floristic Region (SWAFR)</w:t>
+      </w:r>
+      <w:r>
+        <w:t>. Grey bands denote 95% confidence intervals</w:t>
+      </w:r>
+      <w:r>
+        <w:t xml:space="preserve"> about the fitted lines</w:t>
+      </w:r>
+      <w:r>
+        <w:t xml:space="preserve">. When calculated at the QDS-scale, PC1 explained 39.86% of the variation in </w:t>
+      </w:r>
+      <w:r>
+        <w:t>EH</w:t>
       </w:r>
       <w:r>
         <w:t xml:space="preserve">, while at the HDS-scale PC1 explained 41.55% of the variation in </w:t>
       </w:r>
       <w:r>
-        <w:t>environmental heterogeneity</w:t>
+        <w:t>EH</w:t>
       </w:r>
       <w:r>
         <w:t>.</w:t>
@@ -9849,7 +9765,19 @@
         <w:spacing w:line="240" w:lineRule="auto"/>
       </w:pPr>
       <w:r>
-        <w:t xml:space="preserve">Figure 4: Slope estimates of the multiple linear regressions of (a) </w:t>
+        <w:t xml:space="preserve">Figure 4: Slope estimates </w:t>
+      </w:r>
+      <w:r>
+        <w:t xml:space="preserve">from </w:t>
+      </w:r>
+      <w:r>
+        <w:t xml:space="preserve">multiple linear regressions of </w:t>
+      </w:r>
+      <w:r>
+        <w:t xml:space="preserve">vascular plant species richness as </w:t>
+      </w:r>
+      <w:r>
+        <w:t xml:space="preserve">(a) </w:t>
       </w:r>
       <w:r>
         <w:rPr>
@@ -9933,16 +9861,35 @@
         <w:t>environmental heterogeneity</w:t>
       </w:r>
       <w:r>
-        <w:t xml:space="preserve">. Each model was simplified, from a starting model with all predictors and their interactions with region, using reverse stepwise regression model selection based on </w:t>
+        <w:t xml:space="preserve"> </w:t>
+      </w:r>
+      <w:r>
+        <w:t>across the Greater Cape Floristic Region (GCFR) and Southwest Australian Floristic Region (SWAFR)</w:t>
+      </w:r>
+      <w:r>
+        <w:t xml:space="preserve">. </w:t>
+      </w:r>
+      <w:r>
+        <w:rPr>
+          <w:highlight w:val="yellow"/>
+        </w:rPr>
+        <w:t xml:space="preserve">Each model was simplified, from a starting model with all predictors and their interactions with region, using reverse stepwise regression model selection based on </w:t>
       </w:r>
       <w:r>
         <w:rPr>
           <w:i/>
+          <w:highlight w:val="yellow"/>
         </w:rPr>
         <w:t>AIC</w:t>
       </w:r>
       <w:r>
-        <w:t>-scores in R. Points with error bars denote slope estimates and their 95% confidence intervals. Estimates illustrated in black were significant (</w:t>
+        <w:rPr>
+          <w:highlight w:val="yellow"/>
+        </w:rPr>
+        <w:t>-scores in R.</w:t>
+      </w:r>
+      <w:r>
+        <w:t xml:space="preserve"> Points with error bars denote slope estimates and their 95% confidence intervals. Estimates illustrated in black were significant (</w:t>
       </w:r>
       <w:r>
         <w:rPr>
@@ -9951,10 +9898,25 @@
         <w:t>P</w:t>
       </w:r>
       <w:r>
-        <w:t xml:space="preserve"> &lt; 0.05), while those in grey were not.</w:t>
-      </w:r>
-      <w:r>
-        <w:t xml:space="preserve"> Abbreviations are as in Tables 1–3 and Figure 1.</w:t>
+        <w:t xml:space="preserve"> &lt; 0.05), while those in grey were not</w:t>
+      </w:r>
+      <w:r>
+        <w:t>,</w:t>
+      </w:r>
+      <w:r>
+        <w:t xml:space="preserve"> but still retained during stepwise model selection</w:t>
+      </w:r>
+      <w:r>
+        <w:t>.</w:t>
+      </w:r>
+      <w:r>
+        <w:t xml:space="preserve"> Abbreviations </w:t>
+      </w:r>
+      <w:r>
+        <w:t xml:space="preserve">of variables are </w:t>
+      </w:r>
+      <w:r>
+        <w:t>as in Tables 1–3 and Figure 1.</w:t>
       </w:r>
     </w:p>
     <w:p>
@@ -9966,188 +9928,7 @@
       <w:r>
         <w:br w:type="page"/>
       </w:r>
-    </w:p>
-    <w:bookmarkStart w:id="9" w:name="references"/>
-    <w:p>
-      <w:pPr>
-        <w:pStyle w:val="CaptionedFigure"/>
-        <w:spacing w:line="240" w:lineRule="auto"/>
-      </w:pPr>
-      <w:r>
-        <w:rPr>
-          <w:noProof/>
-        </w:rPr>
-        <w:lastRenderedPageBreak/>
-        <mc:AlternateContent>
-          <mc:Choice Requires="wpg">
-            <w:drawing>
-              <wp:inline distT="0" distB="0" distL="0" distR="0" wp14:anchorId="4845D45E" wp14:editId="1BD2E4F1">
-                <wp:extent cx="5509549" cy="8885701"/>
-                <wp:effectExtent l="0" t="0" r="2540" b="4445"/>
-                <wp:docPr id="7" name="Group 7"/>
-                <wp:cNvGraphicFramePr>
-                  <a:graphicFrameLocks xmlns:a="http://schemas.openxmlformats.org/drawingml/2006/main" noChangeAspect="1"/>
-                </wp:cNvGraphicFramePr>
-                <a:graphic xmlns:a="http://schemas.openxmlformats.org/drawingml/2006/main">
-                  <a:graphicData uri="http://schemas.microsoft.com/office/word/2010/wordprocessingGroup">
-                    <wpg:wgp>
-                      <wpg:cNvGrpSpPr>
-                        <a:grpSpLocks noChangeAspect="1"/>
-                      </wpg:cNvGrpSpPr>
-                      <wpg:grpSpPr>
-                        <a:xfrm>
-                          <a:off x="0" y="0"/>
-                          <a:ext cx="5509549" cy="8885701"/>
-                          <a:chOff x="0" y="0"/>
-                          <a:chExt cx="4319905" cy="6966585"/>
-                        </a:xfrm>
-                      </wpg:grpSpPr>
-                      <pic:pic xmlns:pic="http://schemas.openxmlformats.org/drawingml/2006/picture">
-                        <pic:nvPicPr>
-                          <pic:cNvPr id="5" name="Picture"/>
-                          <pic:cNvPicPr>
-                            <a:picLocks noChangeAspect="1"/>
-                          </pic:cNvPicPr>
-                        </pic:nvPicPr>
-                        <pic:blipFill rotWithShape="1">
-                          <a:blip r:embed="rId15" cstate="print">
-                            <a:extLst>
-                              <a:ext uri="{28A0092B-C50C-407E-A947-70E740481C1C}">
-                                <a14:useLocalDpi xmlns:a14="http://schemas.microsoft.com/office/drawing/2010/main" val="0"/>
-                              </a:ext>
-                            </a:extLst>
-                          </a:blip>
-                          <a:srcRect b="3898"/>
-                          <a:stretch/>
-                        </pic:blipFill>
-                        <pic:spPr bwMode="auto">
-                          <a:xfrm>
-                            <a:off x="0" y="0"/>
-                            <a:ext cx="4319905" cy="3426460"/>
-                          </a:xfrm>
-                          <a:prstGeom prst="rect">
-                            <a:avLst/>
-                          </a:prstGeom>
-                          <a:noFill/>
-                          <a:ln>
-                            <a:noFill/>
-                          </a:ln>
-                          <a:extLst>
-                            <a:ext uri="{53640926-AAD7-44D8-BBD7-CCE9431645EC}">
-                              <a14:shadowObscured xmlns:a14="http://schemas.microsoft.com/office/drawing/2010/main"/>
-                            </a:ext>
-                          </a:extLst>
-                        </pic:spPr>
-                      </pic:pic>
-                      <pic:pic xmlns:pic="http://schemas.openxmlformats.org/drawingml/2006/picture">
-                        <pic:nvPicPr>
-                          <pic:cNvPr id="6" name="Picture 6"/>
-                          <pic:cNvPicPr>
-                            <a:picLocks noChangeAspect="1"/>
-                          </pic:cNvPicPr>
-                        </pic:nvPicPr>
-                        <pic:blipFill rotWithShape="1">
-                          <a:blip r:embed="rId16" cstate="print">
-                            <a:extLst>
-                              <a:ext uri="{28A0092B-C50C-407E-A947-70E740481C1C}">
-                                <a14:useLocalDpi xmlns:a14="http://schemas.microsoft.com/office/drawing/2010/main" val="0"/>
-                              </a:ext>
-                            </a:extLst>
-                          </a:blip>
-                          <a:srcRect t="2973"/>
-                          <a:stretch/>
-                        </pic:blipFill>
-                        <pic:spPr bwMode="auto">
-                          <a:xfrm>
-                            <a:off x="0" y="3507740"/>
-                            <a:ext cx="4319905" cy="3458845"/>
-                          </a:xfrm>
-                          <a:prstGeom prst="rect">
-                            <a:avLst/>
-                          </a:prstGeom>
-                          <a:ln>
-                            <a:noFill/>
-                          </a:ln>
-                          <a:extLst>
-                            <a:ext uri="{53640926-AAD7-44D8-BBD7-CCE9431645EC}">
-                              <a14:shadowObscured xmlns:a14="http://schemas.microsoft.com/office/drawing/2010/main"/>
-                            </a:ext>
-                          </a:extLst>
-                        </pic:spPr>
-                      </pic:pic>
-                    </wpg:wgp>
-                  </a:graphicData>
-                </a:graphic>
-              </wp:inline>
-            </w:drawing>
-          </mc:Choice>
-          <mc:Fallback>
-            <w:pict>
-              <v:group w14:anchorId="749375AF" id="Group 7" o:spid="_x0000_s1026" style="width:433.8pt;height:699.65pt;mso-position-horizontal-relative:char;mso-position-vertical-relative:line" coordsize="43199,69665" o:gfxdata="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">
-                <o:lock v:ext="edit" aspectratio="t"/>
-                <v:shapetype id="_x0000_t75" coordsize="21600,21600" o:spt="75" o:preferrelative="t" path="m@4@5l@4@11@9@11@9@5xe" filled="f" stroked="f">
-                  <v:stroke joinstyle="miter"/>
-                  <v:formulas>
-                    <v:f eqn="if lineDrawn pixelLineWidth 0"/>
-                    <v:f eqn="sum @0 1 0"/>
-                    <v:f eqn="sum 0 0 @1"/>
-                    <v:f eqn="prod @2 1 2"/>
-                    <v:f eqn="prod @3 21600 pixelWidth"/>
-                    <v:f eqn="prod @3 21600 pixelHeight"/>
-                    <v:f eqn="sum @0 0 1"/>
-                    <v:f eqn="prod @6 1 2"/>
-                    <v:f eqn="prod @7 21600 pixelWidth"/>
-                    <v:f eqn="sum @8 21600 0"/>
-                    <v:f eqn="prod @7 21600 pixelHeight"/>
-                    <v:f eqn="sum @10 21600 0"/>
-                  </v:formulas>
-                  <v:path o:extrusionok="f" gradientshapeok="t" o:connecttype="rect"/>
-                  <o:lock v:ext="edit" aspectratio="t"/>
-                </v:shapetype>
-                <v:shape id="Picture" o:spid="_x0000_s1027" type="#_x0000_t75" style="position:absolute;width:43199;height:34264;visibility:visible;mso-wrap-style:square" o:gfxdata="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">
-                  <v:imagedata r:id="rId17" o:title="" cropbottom="2555f"/>
-                </v:shape>
-                <v:shape id="Picture 6" o:spid="_x0000_s1028" type="#_x0000_t75" style="position:absolute;top:35077;width:43199;height:34588;visibility:visible;mso-wrap-style:square" o:gfxdata="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">
-                  <v:imagedata r:id="rId18" o:title="" croptop="1948f"/>
-                </v:shape>
-                <w10:anchorlock/>
-              </v:group>
-            </w:pict>
-          </mc:Fallback>
-        </mc:AlternateContent>
-      </w:r>
-    </w:p>
-    <w:p>
-      <w:pPr>
-        <w:pStyle w:val="ImageCaption"/>
-        <w:spacing w:line="240" w:lineRule="auto"/>
-      </w:pPr>
-      <w:r>
-        <w:lastRenderedPageBreak/>
-        <w:t xml:space="preserve">Figure </w:t>
-      </w:r>
-      <w:r>
-        <w:t>5</w:t>
-      </w:r>
-      <w:r>
-        <w:t xml:space="preserve"> (previous page)</w:t>
-      </w:r>
-      <w:r>
-        <w:t>:</w:t>
-      </w:r>
-      <w:r>
-        <w:t xml:space="preserve"> …</w:t>
-      </w:r>
-    </w:p>
-    <w:p>
-      <w:pPr>
-        <w:rPr>
-          <w:rFonts w:asciiTheme="majorBidi" w:hAnsiTheme="majorBidi"/>
-        </w:rPr>
-      </w:pPr>
-      <w:r>
-        <w:br w:type="page"/>
-      </w:r>
+      <w:bookmarkStart w:id="9" w:name="references"/>
     </w:p>
     <w:p>
       <w:pPr>
@@ -10184,45 +9965,8 @@
       </w:pPr>
       <w:bookmarkStart w:id="10" w:name="ref-Bivand2017"/>
       <w:bookmarkStart w:id="11" w:name="refs"/>
-      <w:proofErr w:type="spellStart"/>
-      <w:r>
-        <w:t>Bivand</w:t>
-      </w:r>
-      <w:proofErr w:type="spellEnd"/>
-      <w:r>
-        <w:t xml:space="preserve">, R., </w:t>
-      </w:r>
-      <w:proofErr w:type="spellStart"/>
-      <w:r>
-        <w:t>Keitt</w:t>
-      </w:r>
-      <w:proofErr w:type="spellEnd"/>
-      <w:r>
-        <w:t xml:space="preserve">, T., &amp; </w:t>
-      </w:r>
-      <w:proofErr w:type="spellStart"/>
-      <w:r>
-        <w:t>Rowlingson</w:t>
-      </w:r>
-      <w:proofErr w:type="spellEnd"/>
-      <w:r>
-        <w:t xml:space="preserve">, B. (2017) </w:t>
-      </w:r>
-      <w:proofErr w:type="spellStart"/>
-      <w:r>
-        <w:t>rgdal</w:t>
-      </w:r>
-      <w:proofErr w:type="spellEnd"/>
-      <w:r>
-        <w:t>: Bindings for the Geospatial Data Abstraction Library. R package version 1.2-</w:t>
-      </w:r>
-      <w:proofErr w:type="gramStart"/>
-      <w:r>
-        <w:t>7..</w:t>
-      </w:r>
-      <w:proofErr w:type="gramEnd"/>
-      <w:r>
-        <w:t xml:space="preserve"> </w:t>
+      <w:r>
+        <w:t xml:space="preserve">Bivand, R., Keitt, T., &amp; Rowlingson, B. (2017) rgdal: Bindings for the Geospatial Data Abstraction Library. R package version 1.2-7.. </w:t>
       </w:r>
     </w:p>
     <w:p>
@@ -10233,53 +9977,13 @@
       <w:bookmarkStart w:id="12" w:name="ref-Chamberlain2016"/>
       <w:bookmarkEnd w:id="10"/>
       <w:r>
-        <w:t xml:space="preserve">Chamberlain, S., </w:t>
-      </w:r>
-      <w:proofErr w:type="spellStart"/>
-      <w:r>
-        <w:t>Szoecs</w:t>
-      </w:r>
-      <w:proofErr w:type="spellEnd"/>
-      <w:r>
-        <w:t xml:space="preserve">, E., Foster, Z., </w:t>
-      </w:r>
-      <w:proofErr w:type="spellStart"/>
-      <w:r>
-        <w:t>Arendsee</w:t>
-      </w:r>
-      <w:proofErr w:type="spellEnd"/>
-      <w:r>
-        <w:t xml:space="preserve">, Z., Boettiger, C., Ram, K., </w:t>
-      </w:r>
-      <w:proofErr w:type="spellStart"/>
-      <w:r>
-        <w:t>Bartomeus</w:t>
-      </w:r>
-      <w:proofErr w:type="spellEnd"/>
-      <w:r>
-        <w:t xml:space="preserve">, I., Baumgartner, J., O’Donnell, J., Oksanen, J., </w:t>
-      </w:r>
-      <w:proofErr w:type="spellStart"/>
-      <w:r>
-        <w:t>Tzovaras</w:t>
-      </w:r>
-      <w:proofErr w:type="spellEnd"/>
-      <w:r>
-        <w:t xml:space="preserve">, B.G., Marchand, P., &amp; Tran, V. (2018) </w:t>
-      </w:r>
-      <w:proofErr w:type="spellStart"/>
+        <w:t xml:space="preserve">Chamberlain, S., Szoecs, E., Foster, Z., Arendsee, Z., Boettiger, C., Ram, K., Bartomeus, I., Baumgartner, J., O’Donnell, J., Oksanen, J., Tzovaras, B.G., Marchand, P., &amp; Tran, V. (2018) </w:t>
+      </w:r>
       <w:r>
         <w:rPr>
           <w:i/>
         </w:rPr>
-        <w:t>Taxize</w:t>
-      </w:r>
-      <w:proofErr w:type="spellEnd"/>
-      <w:r>
-        <w:rPr>
-          <w:i/>
-        </w:rPr>
-        <w:t xml:space="preserve">: Taxonomic information from around the web. </w:t>
+        <w:t xml:space="preserve">Taxize: Taxonomic information from around the web. </w:t>
       </w:r>
     </w:p>
     <w:p>
@@ -10290,31 +9994,7 @@
       <w:bookmarkStart w:id="13" w:name="ref-Farr2007"/>
       <w:bookmarkEnd w:id="12"/>
       <w:r>
-        <w:t xml:space="preserve">Farr, T., Rosen, P., Caro, E., Crippen, R., Duren, R., Hensley, S., </w:t>
-      </w:r>
-      <w:proofErr w:type="spellStart"/>
-      <w:r>
-        <w:t>Kobrick</w:t>
-      </w:r>
-      <w:proofErr w:type="spellEnd"/>
-      <w:r>
-        <w:t xml:space="preserve">, M., </w:t>
-      </w:r>
-      <w:proofErr w:type="spellStart"/>
-      <w:r>
-        <w:t>Paller</w:t>
-      </w:r>
-      <w:proofErr w:type="spellEnd"/>
-      <w:r>
-        <w:t xml:space="preserve">, M., Rodriguez, E., Roth, L., Seal, D., Shaffer, S., Shimada, J., Umland, J., Werner, M., Oskin, M., Burbank, D., &amp; </w:t>
-      </w:r>
-      <w:proofErr w:type="spellStart"/>
-      <w:r>
-        <w:t>Alsdorf</w:t>
-      </w:r>
-      <w:proofErr w:type="spellEnd"/>
-      <w:r>
-        <w:t xml:space="preserve">, D. (2007) The shuttle radar topography mission. </w:t>
+        <w:t xml:space="preserve">Farr, T., Rosen, P., Caro, E., Crippen, R., Duren, R., Hensley, S., Kobrick, M., Paller, M., Rodriguez, E., Roth, L., Seal, D., Shaffer, S., Shimada, J., Umland, J., Werner, M., Oskin, M., Burbank, D., &amp; Alsdorf, D. (2007) The shuttle radar topography mission. </w:t>
       </w:r>
       <w:r>
         <w:rPr>
@@ -10334,55 +10014,7 @@
       <w:bookmarkStart w:id="14" w:name="ref-Funk2015"/>
       <w:bookmarkEnd w:id="13"/>
       <w:r>
-        <w:t xml:space="preserve">Funk, C.C., Peterson, P.J., </w:t>
-      </w:r>
-      <w:proofErr w:type="spellStart"/>
-      <w:r>
-        <w:t>Landsfeld</w:t>
-      </w:r>
-      <w:proofErr w:type="spellEnd"/>
-      <w:r>
-        <w:t xml:space="preserve">, M., </w:t>
-      </w:r>
-      <w:proofErr w:type="spellStart"/>
-      <w:r>
-        <w:t>Pedreros</w:t>
-      </w:r>
-      <w:proofErr w:type="spellEnd"/>
-      <w:r>
-        <w:t xml:space="preserve">, D.H., </w:t>
-      </w:r>
-      <w:proofErr w:type="spellStart"/>
-      <w:r>
-        <w:t>Verdin</w:t>
-      </w:r>
-      <w:proofErr w:type="spellEnd"/>
-      <w:r>
-        <w:t xml:space="preserve">, J., Shukla, S., </w:t>
-      </w:r>
-      <w:proofErr w:type="spellStart"/>
-      <w:r>
-        <w:t>Husak</w:t>
-      </w:r>
-      <w:proofErr w:type="spellEnd"/>
-      <w:r>
-        <w:t xml:space="preserve">, G., Rowland, J.D., Harrison, L., </w:t>
-      </w:r>
-      <w:proofErr w:type="spellStart"/>
-      <w:r>
-        <w:t>Hoell</w:t>
-      </w:r>
-      <w:proofErr w:type="spellEnd"/>
-      <w:r>
-        <w:t xml:space="preserve">, A., &amp; </w:t>
-      </w:r>
-      <w:proofErr w:type="spellStart"/>
-      <w:r>
-        <w:t>Michaelsen</w:t>
-      </w:r>
-      <w:proofErr w:type="spellEnd"/>
-      <w:r>
-        <w:t xml:space="preserve">, J. (2015) The climate hazards infrared precipitation with stations—a new environmental record for monitoring extremes. </w:t>
+        <w:t xml:space="preserve">Funk, C.C., Peterson, P.J., Landsfeld, M., Pedreros, D.H., Verdin, J., Shukla, S., Husak, G., Rowland, J.D., Harrison, L., Hoell, A., &amp; Michaelsen, J. (2015) The climate hazards infrared precipitation with stations—a new environmental record for monitoring extremes. </w:t>
       </w:r>
       <w:r>
         <w:rPr>
@@ -10462,33 +10094,14 @@
       </w:pPr>
       <w:bookmarkStart w:id="17" w:name="ref-Gioia2017"/>
       <w:bookmarkEnd w:id="16"/>
-      <w:proofErr w:type="spellStart"/>
-      <w:r>
-        <w:t>Gioia</w:t>
-      </w:r>
-      <w:proofErr w:type="spellEnd"/>
-      <w:r>
-        <w:t xml:space="preserve">, P. &amp; Hopper, S.D. (2017) A new phytogeographic map for the Southwest Australian Floristic Region after an exceptional decade of collection and discovery. </w:t>
+      <w:r>
+        <w:t xml:space="preserve">Gioia, P. &amp; Hopper, S.D. (2017) A new phytogeographic map for the Southwest Australian Floristic Region after an exceptional decade of collection and discovery. </w:t>
       </w:r>
       <w:r>
         <w:rPr>
           <w:i/>
         </w:rPr>
-        <w:t xml:space="preserve">Botanical Journal of the </w:t>
-      </w:r>
-      <w:proofErr w:type="spellStart"/>
-      <w:r>
-        <w:rPr>
-          <w:i/>
-        </w:rPr>
-        <w:t>Linnean</w:t>
-      </w:r>
-      <w:proofErr w:type="spellEnd"/>
-      <w:r>
-        <w:rPr>
-          <w:i/>
-        </w:rPr>
-        <w:t xml:space="preserve"> Society</w:t>
+        <w:t>Botanical Journal of the Linnean Society</w:t>
       </w:r>
       <w:r>
         <w:t xml:space="preserve">, 184, 1–15. </w:t>
@@ -10501,107 +10114,14 @@
       </w:pPr>
       <w:bookmarkStart w:id="18" w:name="ref-Hengl2017"/>
       <w:bookmarkEnd w:id="17"/>
-      <w:proofErr w:type="spellStart"/>
-      <w:r>
-        <w:t>Hengl</w:t>
-      </w:r>
-      <w:proofErr w:type="spellEnd"/>
-      <w:r>
-        <w:t xml:space="preserve">, T., Mendes de Jesus, J., </w:t>
-      </w:r>
-      <w:proofErr w:type="spellStart"/>
-      <w:r>
-        <w:t>Heuvelink</w:t>
-      </w:r>
-      <w:proofErr w:type="spellEnd"/>
-      <w:r>
-        <w:t xml:space="preserve">, G.B.M., </w:t>
-      </w:r>
-      <w:proofErr w:type="spellStart"/>
-      <w:r>
-        <w:t>Ruiperez</w:t>
-      </w:r>
-      <w:proofErr w:type="spellEnd"/>
-      <w:r>
-        <w:t xml:space="preserve"> Gonzalez, M., </w:t>
-      </w:r>
-      <w:proofErr w:type="spellStart"/>
-      <w:r>
-        <w:t>Kilibarda</w:t>
-      </w:r>
-      <w:proofErr w:type="spellEnd"/>
-      <w:r>
-        <w:t xml:space="preserve">, M., </w:t>
-      </w:r>
-      <w:proofErr w:type="spellStart"/>
-      <w:r>
-        <w:t>Blagoti</w:t>
-      </w:r>
-      <w:proofErr w:type="spellEnd"/>
-      <w:r>
-        <w:t xml:space="preserve">?, A., </w:t>
-      </w:r>
-      <w:proofErr w:type="spellStart"/>
-      <w:r>
-        <w:t>Shangguan</w:t>
-      </w:r>
-      <w:proofErr w:type="spellEnd"/>
-      <w:r>
-        <w:t xml:space="preserve">, W., Wright, M.N., </w:t>
-      </w:r>
-      <w:proofErr w:type="spellStart"/>
-      <w:r>
-        <w:t>Geng</w:t>
-      </w:r>
-      <w:proofErr w:type="spellEnd"/>
-      <w:r>
-        <w:t>, X., Bauer-</w:t>
-      </w:r>
-      <w:proofErr w:type="spellStart"/>
-      <w:r>
-        <w:t>Marschallinger</w:t>
-      </w:r>
-      <w:proofErr w:type="spellEnd"/>
-      <w:r>
-        <w:t xml:space="preserve">, B., Guevara, M.A., Vargas, R., MacMillan, R.A., </w:t>
-      </w:r>
-      <w:proofErr w:type="spellStart"/>
-      <w:r>
-        <w:t>Batjes</w:t>
-      </w:r>
-      <w:proofErr w:type="spellEnd"/>
-      <w:r>
-        <w:t xml:space="preserve">, N.H., </w:t>
-      </w:r>
-      <w:proofErr w:type="spellStart"/>
-      <w:r>
-        <w:t>Leenaars</w:t>
-      </w:r>
-      <w:proofErr w:type="spellEnd"/>
-      <w:r>
-        <w:t xml:space="preserve">, J.G.B., Ribeiro, E., Wheeler, I., Mantel, S., &amp; </w:t>
-      </w:r>
-      <w:proofErr w:type="spellStart"/>
-      <w:r>
-        <w:t>Kempen</w:t>
-      </w:r>
-      <w:proofErr w:type="spellEnd"/>
-      <w:r>
-        <w:t xml:space="preserve">, B. (2017) SoilGrids250m: Global gridded soil information based on machine learning. </w:t>
-      </w:r>
-      <w:proofErr w:type="spellStart"/>
+      <w:r>
+        <w:t xml:space="preserve">Hengl, T., Mendes de Jesus, J., Heuvelink, G.B.M., Ruiperez Gonzalez, M., Kilibarda, M., Blagoti?, A., Shangguan, W., Wright, M.N., Geng, X., Bauer-Marschallinger, B., Guevara, M.A., Vargas, R., MacMillan, R.A., Batjes, N.H., Leenaars, J.G.B., Ribeiro, E., Wheeler, I., Mantel, S., &amp; Kempen, B. (2017) SoilGrids250m: Global gridded soil information based on machine learning. </w:t>
+      </w:r>
       <w:r>
         <w:rPr>
           <w:i/>
         </w:rPr>
-        <w:t>PLoS</w:t>
-      </w:r>
-      <w:proofErr w:type="spellEnd"/>
-      <w:r>
-        <w:rPr>
-          <w:i/>
-        </w:rPr>
-        <w:t xml:space="preserve"> ONE</w:t>
+        <w:t>PLoS ONE</w:t>
       </w:r>
       <w:r>
         <w:t xml:space="preserve">, 12, e0169748. </w:t>
@@ -10614,21 +10134,8 @@
       </w:pPr>
       <w:bookmarkStart w:id="19" w:name="ref-Hijmans2016"/>
       <w:bookmarkEnd w:id="18"/>
-      <w:proofErr w:type="spellStart"/>
-      <w:r>
-        <w:t>Hijmans</w:t>
-      </w:r>
-      <w:proofErr w:type="spellEnd"/>
-      <w:r>
-        <w:t>, R.J. (2016) raster: Geographic Data Analysis and Modeling. R package version 2.5-</w:t>
-      </w:r>
-      <w:proofErr w:type="gramStart"/>
-      <w:r>
-        <w:t>8..</w:t>
-      </w:r>
-      <w:proofErr w:type="gramEnd"/>
-      <w:r>
-        <w:t xml:space="preserve"> </w:t>
+      <w:r>
+        <w:t xml:space="preserve">Hijmans, R.J. (2016) raster: Geographic Data Analysis and Modeling. R package version 2.5-8.. </w:t>
       </w:r>
     </w:p>
     <w:p>
@@ -10639,15 +10146,7 @@
       <w:bookmarkStart w:id="20" w:name="ref-Hopper2004"/>
       <w:bookmarkEnd w:id="19"/>
       <w:r>
-        <w:t xml:space="preserve">Hopper, S.D. &amp; </w:t>
-      </w:r>
-      <w:proofErr w:type="spellStart"/>
-      <w:r>
-        <w:t>Gioia</w:t>
-      </w:r>
-      <w:proofErr w:type="spellEnd"/>
-      <w:r>
-        <w:t xml:space="preserve">, P. (2004) The Southwest Australian Floristic Region: Evolution and Conservation of a Global Hot Spot of Biodiversity. </w:t>
+        <w:t xml:space="preserve">Hopper, S.D. &amp; Gioia, P. (2004) The Southwest Australian Floristic Region: Evolution and Conservation of a Global Hot Spot of Biodiversity. </w:t>
       </w:r>
       <w:r>
         <w:rPr>
@@ -10667,31 +10166,7 @@
       <w:bookmarkStart w:id="21" w:name="ref-Larsen2009"/>
       <w:bookmarkEnd w:id="20"/>
       <w:r>
-        <w:t xml:space="preserve">Larsen, R., </w:t>
-      </w:r>
-      <w:proofErr w:type="spellStart"/>
-      <w:r>
-        <w:t>Holmern</w:t>
-      </w:r>
-      <w:proofErr w:type="spellEnd"/>
-      <w:r>
-        <w:t xml:space="preserve">, T., Prager, S.D., </w:t>
-      </w:r>
-      <w:proofErr w:type="spellStart"/>
-      <w:r>
-        <w:t>Maliti</w:t>
-      </w:r>
-      <w:proofErr w:type="spellEnd"/>
-      <w:r>
-        <w:t xml:space="preserve">, H., &amp; </w:t>
-      </w:r>
-      <w:proofErr w:type="spellStart"/>
-      <w:r>
-        <w:t>Røskaft</w:t>
-      </w:r>
-      <w:proofErr w:type="spellEnd"/>
-      <w:r>
-        <w:t xml:space="preserve">, E. (2009) Using the extended quarter degree grid cell system to unify mapping and sharing of biodiversity data. </w:t>
+        <w:t xml:space="preserve">Larsen, R., Holmern, T., Prager, S.D., Maliti, H., &amp; Røskaft, E. (2009) Using the extended quarter degree grid cell system to unify mapping and sharing of biodiversity data. </w:t>
       </w:r>
       <w:r>
         <w:rPr>
@@ -10710,13 +10185,8 @@
       </w:pPr>
       <w:bookmarkStart w:id="22" w:name="ref-Mucina2006"/>
       <w:bookmarkEnd w:id="21"/>
-      <w:proofErr w:type="spellStart"/>
-      <w:r>
-        <w:t>Mucina</w:t>
-      </w:r>
-      <w:proofErr w:type="spellEnd"/>
-      <w:r>
-        <w:t xml:space="preserve">, L. &amp; Rutherford, M.C. (2006) </w:t>
+      <w:r>
+        <w:t xml:space="preserve">Mucina, L. &amp; Rutherford, M.C. (2006) </w:t>
       </w:r>
       <w:r>
         <w:rPr>
@@ -10737,35 +10207,16 @@
       <w:bookmarkEnd w:id="22"/>
       <w:r>
         <w:lastRenderedPageBreak/>
-        <w:t xml:space="preserve">NASA (?) Vegetation indices monthly l3 global 0.05Deg </w:t>
-      </w:r>
-      <w:proofErr w:type="spellStart"/>
-      <w:r>
-        <w:t>cmg</w:t>
-      </w:r>
-      <w:proofErr w:type="spellEnd"/>
-      <w:r>
-        <w:t xml:space="preserve"> (mod13c2) v[Version]. </w:t>
+        <w:t xml:space="preserve">NASA (?) Vegetation indices monthly l3 global 0.05Deg cmg (mod13c2) v[Version]. </w:t>
       </w:r>
       <w:r>
         <w:rPr>
           <w:i/>
         </w:rPr>
-        <w:t xml:space="preserve">NASA EOSDIS Land Processes DAAC, USGS Earth Resources Observation and Science (EROS) Center, Sioux Falls, South </w:t>
-      </w:r>
-      <w:proofErr w:type="gramStart"/>
-      <w:r>
-        <w:rPr>
-          <w:i/>
-        </w:rPr>
-        <w:t>Dakota</w:t>
-      </w:r>
-      <w:r>
-        <w:t>,.</w:t>
-      </w:r>
-      <w:proofErr w:type="gramEnd"/>
-      <w:r>
-        <w:t xml:space="preserve"> </w:t>
+        <w:t>NASA EOSDIS Land Processes DAAC, USGS Earth Resources Observation and Science (EROS) Center, Sioux Falls, South Dakota</w:t>
+      </w:r>
+      <w:r>
+        <w:t xml:space="preserve">,. </w:t>
       </w:r>
     </w:p>
     <w:p>
@@ -10776,35 +10227,16 @@
       <w:bookmarkStart w:id="24" w:name="ref-MOD11C3"/>
       <w:bookmarkEnd w:id="23"/>
       <w:r>
-        <w:t xml:space="preserve">NASA (?) Land surface temperature/emissivity monthly l3 global 0.05Deg </w:t>
-      </w:r>
-      <w:proofErr w:type="spellStart"/>
-      <w:r>
-        <w:t>cmg</w:t>
-      </w:r>
-      <w:proofErr w:type="spellEnd"/>
-      <w:r>
-        <w:t xml:space="preserve"> (mod11c3) v[Version]. </w:t>
+        <w:t xml:space="preserve">NASA (?) Land surface temperature/emissivity monthly l3 global 0.05Deg cmg (mod11c3) v[Version]. </w:t>
       </w:r>
       <w:r>
         <w:rPr>
           <w:i/>
         </w:rPr>
-        <w:t xml:space="preserve">NASA EOSDIS Land Processes DAAC, USGS Earth Resources Observation and Science (EROS) Center, Sioux Falls, South </w:t>
-      </w:r>
-      <w:proofErr w:type="gramStart"/>
-      <w:r>
-        <w:rPr>
-          <w:i/>
-        </w:rPr>
-        <w:t>Dakota</w:t>
-      </w:r>
-      <w:r>
-        <w:t>,.</w:t>
-      </w:r>
-      <w:proofErr w:type="gramEnd"/>
-      <w:r>
-        <w:t xml:space="preserve"> </w:t>
+        <w:t>NASA EOSDIS Land Processes DAAC, USGS Earth Resources Observation and Science (EROS) Center, Sioux Falls, South Dakota</w:t>
+      </w:r>
+      <w:r>
+        <w:t xml:space="preserve">,. </w:t>
       </w:r>
     </w:p>
     <w:p>
@@ -10815,48 +10247,14 @@
       <w:bookmarkStart w:id="25" w:name="ref-Olson2001"/>
       <w:bookmarkEnd w:id="24"/>
       <w:r>
-        <w:t xml:space="preserve">Olson, D.M., </w:t>
-      </w:r>
-      <w:proofErr w:type="spellStart"/>
-      <w:r>
-        <w:t>Dinerstein</w:t>
-      </w:r>
-      <w:proofErr w:type="spellEnd"/>
-      <w:r>
-        <w:t xml:space="preserve">, E., </w:t>
-      </w:r>
-      <w:proofErr w:type="spellStart"/>
-      <w:r>
-        <w:t>Wikramanayake</w:t>
-      </w:r>
-      <w:proofErr w:type="spellEnd"/>
-      <w:r>
-        <w:t xml:space="preserve">, E.D., Burgess, N.D., Powell, G.V.N., Underwood, E.C., </w:t>
-      </w:r>
-      <w:proofErr w:type="spellStart"/>
-      <w:r>
-        <w:t>D’amico</w:t>
-      </w:r>
-      <w:proofErr w:type="spellEnd"/>
-      <w:r>
-        <w:t xml:space="preserve">, J.A., </w:t>
-      </w:r>
-      <w:proofErr w:type="spellStart"/>
-      <w:r>
-        <w:t>Itoua</w:t>
-      </w:r>
-      <w:proofErr w:type="spellEnd"/>
-      <w:r>
-        <w:t xml:space="preserve">, I., Strand, H.E., Morrison, J.C., &amp; Others (2001) Terrestrial Ecoregions of the World: A New Map of Life on Earth: A new global map of terrestrial ecoregions provides an innovative tool for conserving biodiversity. </w:t>
-      </w:r>
-      <w:proofErr w:type="spellStart"/>
+        <w:t xml:space="preserve">Olson, D.M., Dinerstein, E., Wikramanayake, E.D., Burgess, N.D., Powell, G.V.N., Underwood, E.C., D’amico, J.A., Itoua, I., Strand, H.E., Morrison, J.C., &amp; Others (2001) Terrestrial Ecoregions of the World: A New Map of Life on Earth: A new global map of terrestrial ecoregions provides an innovative tool for conserving biodiversity. </w:t>
+      </w:r>
       <w:r>
         <w:rPr>
           <w:i/>
         </w:rPr>
         <w:t>BioScience</w:t>
       </w:r>
-      <w:proofErr w:type="spellEnd"/>
       <w:r>
         <w:t xml:space="preserve">, 51, 933–938. </w:t>
       </w:r>
@@ -10889,43 +10287,16 @@
       <w:bookmarkStart w:id="27" w:name="ref-R-taxize"/>
       <w:bookmarkEnd w:id="26"/>
       <w:r>
-        <w:t xml:space="preserve">Scott Chamberlain &amp; Eduard </w:t>
-      </w:r>
-      <w:proofErr w:type="spellStart"/>
-      <w:r>
-        <w:t>Szocs</w:t>
-      </w:r>
-      <w:proofErr w:type="spellEnd"/>
-      <w:r>
-        <w:t xml:space="preserve"> (2013) </w:t>
-      </w:r>
-      <w:proofErr w:type="spellStart"/>
-      <w:r>
-        <w:t>Taxize</w:t>
-      </w:r>
-      <w:proofErr w:type="spellEnd"/>
-      <w:r>
-        <w:t xml:space="preserve"> - taxonomic search and retrieval in r. </w:t>
+        <w:t xml:space="preserve">Scott Chamberlain &amp; Eduard Szocs (2013) Taxize - taxonomic search and retrieval in r. </w:t>
       </w:r>
       <w:r>
         <w:rPr>
           <w:i/>
         </w:rPr>
-        <w:t>F1000</w:t>
-      </w:r>
-      <w:proofErr w:type="gramStart"/>
-      <w:r>
-        <w:rPr>
-          <w:i/>
-        </w:rPr>
-        <w:t>Research</w:t>
-      </w:r>
-      <w:r>
-        <w:t>,.</w:t>
-      </w:r>
-      <w:proofErr w:type="gramEnd"/>
-      <w:r>
-        <w:t xml:space="preserve"> </w:t>
+        <w:t>F1000Research</w:t>
+      </w:r>
+      <w:r>
+        <w:t xml:space="preserve">,. </w:t>
       </w:r>
       <w:bookmarkEnd w:id="11"/>
       <w:bookmarkEnd w:id="27"/>
@@ -10935,14 +10306,12 @@
         <w:pStyle w:val="Heading1"/>
         <w:spacing w:line="240" w:lineRule="auto"/>
       </w:pPr>
-      <w:proofErr w:type="spellStart"/>
       <w:r>
         <w:t>Biosketch</w:t>
       </w:r>
       <w:r>
         <w:t>es</w:t>
       </w:r>
-      <w:proofErr w:type="spellEnd"/>
     </w:p>
     <w:p>
       <w:pPr>
@@ -10952,6 +10321,96 @@
       <w:r>
         <w:t>…</w:t>
       </w:r>
+    </w:p>
+    <w:p>
+      <w:pPr>
+        <w:pStyle w:val="Heading1"/>
+        <w:spacing w:line="240" w:lineRule="auto"/>
+      </w:pPr>
+      <w:r>
+        <w:t>Author contributions</w:t>
+      </w:r>
+    </w:p>
+    <w:p>
+      <w:pPr>
+        <w:pStyle w:val="BodyText"/>
+        <w:spacing w:line="240" w:lineRule="auto"/>
+      </w:pPr>
+      <w:r>
+        <w:t>MDC and GAV conceived the study question, which R</w:t>
+      </w:r>
+      <w:r>
+        <w:t>v</w:t>
+      </w:r>
+      <w:r>
+        <w:t xml:space="preserve">M investigated </w:t>
+      </w:r>
+      <w:r>
+        <w:t xml:space="preserve">and developed </w:t>
+      </w:r>
+      <w:r>
+        <w:t xml:space="preserve">under their supervision for his BSc Hons project. The analyses and programming work were largely devised </w:t>
+      </w:r>
+      <w:r>
+        <w:t xml:space="preserve">and carried out </w:t>
+      </w:r>
+      <w:r>
+        <w:t>by R</w:t>
+      </w:r>
+      <w:r>
+        <w:t>v</w:t>
+      </w:r>
+      <w:r>
+        <w:t>M, with input from the other authors. R</w:t>
+      </w:r>
+      <w:r>
+        <w:t>v</w:t>
+      </w:r>
+      <w:r>
+        <w:t>M wrote the first draft of the manuscript and all authors contributed equally thereafter.</w:t>
+      </w:r>
+    </w:p>
+    <w:p>
+      <w:pPr>
+        <w:pStyle w:val="Heading1"/>
+        <w:spacing w:line="240" w:lineRule="auto"/>
+      </w:pPr>
+      <w:r>
+        <w:t>ORCID</w:t>
+      </w:r>
+    </w:p>
+    <w:p>
+      <w:pPr>
+        <w:pStyle w:val="BodyText"/>
+        <w:spacing w:line="240" w:lineRule="auto"/>
+      </w:pPr>
+      <w:r>
+        <w:t>RvM: 0000-0003-2659-6909</w:t>
+      </w:r>
+    </w:p>
+    <w:p>
+      <w:pPr>
+        <w:pStyle w:val="BodyText"/>
+        <w:spacing w:line="240" w:lineRule="auto"/>
+      </w:pPr>
+      <w:r>
+        <w:t>MDC: 0000-0003-0989-3266</w:t>
+      </w:r>
+    </w:p>
+    <w:p>
+      <w:pPr>
+        <w:pStyle w:val="BodyText"/>
+        <w:spacing w:line="240" w:lineRule="auto"/>
+      </w:pPr>
+      <w:r>
+        <w:t>GAV: 0000-0002-1363-9781</w:t>
+      </w:r>
+    </w:p>
+    <w:p>
+      <w:pPr>
+        <w:pStyle w:val="BodyText"/>
+        <w:spacing w:line="240" w:lineRule="auto"/>
+      </w:pPr>
     </w:p>
     <w:sectPr>
       <w:pgSz w:w="12240" w:h="15840"/>
@@ -12968,6 +12427,18 @@
       <w:rFonts w:ascii="Times New Roman"/>
     </w:rPr>
   </w:style>
+  <w:style w:type="character" w:styleId="UnresolvedMention">
+    <w:name w:val="Unresolved Mention"/>
+    <w:basedOn w:val="DefaultParagraphFont"/>
+    <w:uiPriority w:val="99"/>
+    <w:semiHidden/>
+    <w:unhideWhenUsed/>
+    <w:rsid w:val="006E039C"/>
+    <w:rPr>
+      <w:color w:val="605E5C"/>
+      <w:shd w:val="clear" w:color="auto" w:fill="E1DFDD"/>
+    </w:rPr>
+  </w:style>
 </w:styles>
 </file>
 
@@ -13294,7 +12765,7 @@
 </file>
 
 <file path=customXml/itemProps1.xml><?xml version="1.0" encoding="utf-8"?>
-<ds:datastoreItem xmlns:ds="http://schemas.openxmlformats.org/officeDocument/2006/customXml" ds:itemID="{C59DAD43-862C-4EE2-9378-B897726E8E6D}">
+<ds:datastoreItem xmlns:ds="http://schemas.openxmlformats.org/officeDocument/2006/customXml" ds:itemID="{6B41847F-2A4D-41EA-BE8C-FEB67445ECA9}">
   <ds:schemaRefs>
     <ds:schemaRef ds:uri="http://schemas.openxmlformats.org/officeDocument/2006/bibliography"/>
   </ds:schemaRefs>

</xml_diff>

<commit_message>
Work on ms draft
</commit_message>
<xml_diff>
--- a/draft-02/manuscript_ver3.docx
+++ b/draft-02/manuscript_ver3.docx
@@ -3491,8 +3491,6 @@
         </w:rPr>
         <w:t xml:space="preserve"> </w:t>
       </w:r>
-      <w:bookmarkStart w:id="5" w:name="_GoBack"/>
-      <w:bookmarkEnd w:id="5"/>
     </w:p>
     <w:p>
       <w:pPr>
@@ -3547,7 +3545,7 @@
         <w:pStyle w:val="Heading1"/>
         <w:spacing w:line="240" w:lineRule="auto"/>
       </w:pPr>
-      <w:bookmarkStart w:id="6" w:name="results"/>
+      <w:bookmarkStart w:id="5" w:name="results"/>
       <w:r>
         <w:lastRenderedPageBreak/>
         <w:t xml:space="preserve">3 </w:t>
@@ -3555,7 +3553,7 @@
       <w:r>
         <w:t>Results</w:t>
       </w:r>
-      <w:bookmarkEnd w:id="6"/>
+      <w:bookmarkEnd w:id="5"/>
     </w:p>
     <w:p>
       <w:pPr>
@@ -4503,7 +4501,7 @@
           <w:szCs w:val="32"/>
         </w:rPr>
       </w:pPr>
-      <w:bookmarkStart w:id="7" w:name="tables"/>
+      <w:bookmarkStart w:id="6" w:name="tables"/>
       <w:r>
         <w:br w:type="page"/>
       </w:r>
@@ -4516,7 +4514,7 @@
         <w:lastRenderedPageBreak/>
         <w:t>Tables</w:t>
       </w:r>
-      <w:bookmarkEnd w:id="7"/>
+      <w:bookmarkEnd w:id="6"/>
     </w:p>
     <w:p>
       <w:pPr>
@@ -4880,7 +4878,15 @@
               <w:rPr>
                 <w:highlight w:val="yellow"/>
               </w:rPr>
-              <w:t>7a)</w:t>
+              <w:t>7a</w:t>
+            </w:r>
+            <w:bookmarkStart w:id="7" w:name="_GoBack"/>
+            <w:bookmarkEnd w:id="7"/>
+            <w:r>
+              <w:rPr>
+                <w:highlight w:val="yellow"/>
+              </w:rPr>
+              <w:t>)</w:t>
             </w:r>
           </w:p>
         </w:tc>
@@ -11017,7 +11023,7 @@
       </w:pPr>
     </w:pPrDefault>
   </w:docDefaults>
-  <w:latentStyles w:defLockedState="0" w:defUIPriority="0" w:defSemiHidden="0" w:defUnhideWhenUsed="0" w:defQFormat="0" w:count="377">
+  <w:latentStyles w:defLockedState="0" w:defUIPriority="0" w:defSemiHidden="0" w:defUnhideWhenUsed="0" w:defQFormat="0" w:count="375">
     <w:lsdException w:name="heading 6" w:semiHidden="1" w:unhideWhenUsed="1"/>
     <w:lsdException w:name="index 3" w:semiHidden="1" w:unhideWhenUsed="1"/>
     <w:lsdException w:name="index 4" w:semiHidden="1" w:unhideWhenUsed="1"/>
@@ -11101,6 +11107,7 @@
     <w:lsdException w:name="HTML Sample" w:semiHidden="1" w:unhideWhenUsed="1"/>
     <w:lsdException w:name="HTML Typewriter" w:semiHidden="1" w:unhideWhenUsed="1"/>
     <w:lsdException w:name="HTML Variable" w:semiHidden="1" w:unhideWhenUsed="1"/>
+    <w:lsdException w:name="Normal Table" w:semiHidden="1" w:unhideWhenUsed="1"/>
     <w:lsdException w:name="annotation subject" w:semiHidden="1" w:unhideWhenUsed="1"/>
     <w:lsdException w:name="No List" w:semiHidden="1" w:unhideWhenUsed="1"/>
     <w:lsdException w:name="Outline List 1" w:semiHidden="1" w:unhideWhenUsed="1"/>
@@ -11146,8 +11153,10 @@
     <w:lsdException w:name="Table Subtle 1" w:semiHidden="1" w:unhideWhenUsed="1"/>
     <w:lsdException w:name="Table Subtle 2" w:semiHidden="1" w:unhideWhenUsed="1"/>
     <w:lsdException w:name="Table Web 1" w:semiHidden="1" w:unhideWhenUsed="1"/>
+    <w:lsdException w:name="Table Web 2" w:semiHidden="1" w:unhideWhenUsed="1"/>
     <w:lsdException w:name="Table Web 3" w:semiHidden="1" w:unhideWhenUsed="1"/>
     <w:lsdException w:name="Balloon Text" w:semiHidden="1" w:unhideWhenUsed="1"/>
+    <w:lsdException w:name="Table Theme" w:semiHidden="1" w:unhideWhenUsed="1"/>
     <w:lsdException w:name="Placeholder Text" w:semiHidden="1"/>
     <w:lsdException w:name="Light Shading"/>
     <w:lsdException w:name="Light List"/>
@@ -11167,6 +11176,8 @@
     <w:lsdException w:name="Light List Accent 1"/>
     <w:lsdException w:name="Light Grid Accent 1"/>
     <w:lsdException w:name="Medium Shading 1 Accent 1"/>
+    <w:lsdException w:name="Medium Shading 2 Accent 1"/>
+    <w:lsdException w:name="Medium List 1 Accent 1"/>
     <w:lsdException w:name="Revision" w:semiHidden="1"/>
     <w:lsdException w:name="Medium List 2 Accent 1"/>
     <w:lsdException w:name="Medium Grid 1 Accent 1"/>
@@ -11244,6 +11255,8 @@
     <w:lsdException w:name="Medium Grid 3 Accent 6"/>
     <w:lsdException w:name="Dark List Accent 6"/>
     <w:lsdException w:name="Colorful Shading Accent 6"/>
+    <w:lsdException w:name="Colorful List Accent 6"/>
+    <w:lsdException w:name="Colorful Grid Accent 6"/>
     <w:lsdException w:name="Bibliography" w:semiHidden="1" w:unhideWhenUsed="1"/>
     <w:lsdException w:name="TOC Heading" w:semiHidden="1" w:unhideWhenUsed="1"/>
     <w:lsdException w:name="Grid Table 4" w:uiPriority="49"/>
@@ -11345,8 +11358,6 @@
     <w:lsdException w:name="Smart Hyperlink" w:semiHidden="1" w:uiPriority="99" w:unhideWhenUsed="1"/>
     <w:lsdException w:name="Hashtag" w:semiHidden="1" w:uiPriority="99" w:unhideWhenUsed="1"/>
     <w:lsdException w:name="Unresolved Mention" w:semiHidden="1" w:uiPriority="99" w:unhideWhenUsed="1"/>
-    <w:lsdException w:name="Smart Link" w:semiHidden="1" w:uiPriority="99" w:unhideWhenUsed="1"/>
-    <w:lsdException w:name="Smart Link Error" w:semiHidden="1" w:uiPriority="99" w:unhideWhenUsed="1"/>
   </w:latentStyles>
   <w:style w:type="paragraph" w:default="1" w:styleId="Normal">
     <w:name w:val="Normal"/>
@@ -12688,7 +12699,7 @@
 </file>
 
 <file path=customXml/itemProps1.xml><?xml version="1.0" encoding="utf-8"?>
-<ds:datastoreItem xmlns:ds="http://schemas.openxmlformats.org/officeDocument/2006/customXml" ds:itemID="{5D1D7DC6-D80E-024A-AC90-3EE39CC551D1}">
+<ds:datastoreItem xmlns:ds="http://schemas.openxmlformats.org/officeDocument/2006/customXml" ds:itemID="{CDFF0C38-E35F-47A7-A17B-5CDF346AC315}">
   <ds:schemaRefs>
     <ds:schemaRef ds:uri="http://schemas.openxmlformats.org/officeDocument/2006/bibliography"/>
   </ds:schemaRefs>

</xml_diff>